<commit_message>
[ProjRech] Intégration des corrections, vers la version finale
Il me reste 2-3 pages à intégrer, surtout les remarques de Tanguy
</commit_message>
<xml_diff>
--- a/master2/docs/00-Remarques_memoireDG.docx
+++ b/master2/docs/00-Remarques_memoireDG.docx
@@ -1433,26 +1433,40 @@
       <w:pPr>
         <w:rPr>
           <w:b/>
+          <w:highlight w:val="yellow"/>
         </w:rPr>
       </w:pPr>
       <w:r>
         <w:rPr>
           <w:b/>
+          <w:highlight w:val="yellow"/>
         </w:rPr>
         <w:t>Comparaison segment 1 / segment 2</w:t>
       </w:r>
     </w:p>
     <w:p>
       <w:r>
+        <w:rPr>
+          <w:highlight w:val="yellow"/>
+        </w:rPr>
         <w:t>Un deuxième résultat pas davantage discuté : mots du lexique transdisciplinaire présents dans les titres</w:t>
       </w:r>
       <w:r>
+        <w:rPr>
+          <w:highlight w:val="yellow"/>
+        </w:rPr>
         <w:t xml:space="preserve">. Or </w:t>
       </w:r>
       <w:r>
+        <w:rPr>
+          <w:highlight w:val="yellow"/>
+        </w:rPr>
         <w:t>il y aurai</w:t>
       </w:r>
       <w:r>
+        <w:rPr>
+          <w:highlight w:val="yellow"/>
+        </w:rPr>
         <w:t>t beaucoup de choses à creuser :</w:t>
       </w:r>
     </w:p>
@@ -1462,8 +1476,14 @@
           <w:ilvl w:val="0"/>
           <w:numId w:val="1"/>
         </w:numPr>
-      </w:pPr>
-      <w:r>
+        <w:rPr>
+          <w:highlight w:val="yellow"/>
+        </w:rPr>
+      </w:pPr>
+      <w:r>
+        <w:rPr>
+          <w:highlight w:val="yellow"/>
+        </w:rPr>
         <w:t>Vous vous contentez de dire un mot seulement du second segment et de ses spécificités : il faudrait faire le lien avec le M1 (il s’agit là d’une des observations qui vous avait mis sur la piste des NSS)</w:t>
       </w:r>
     </w:p>
@@ -1473,8 +1493,14 @@
           <w:ilvl w:val="0"/>
           <w:numId w:val="1"/>
         </w:numPr>
-      </w:pPr>
-      <w:r>
+        <w:rPr>
+          <w:highlight w:val="yellow"/>
+        </w:rPr>
+      </w:pPr>
+      <w:r>
+        <w:rPr>
+          <w:highlight w:val="yellow"/>
+        </w:rPr>
         <w:t xml:space="preserve">Dans mono, 6 N (sur 81) qui ne se trouvent pas dans la liste complète établie sur tout le corpus : </w:t>
       </w:r>
       <w:r>
@@ -1482,10 +1508,14 @@
           <w:rFonts w:ascii="Calibri-Italic" w:hAnsi="Calibri-Italic"/>
           <w:i/>
           <w:iCs/>
+          <w:highlight w:val="yellow"/>
         </w:rPr>
         <w:t xml:space="preserve">contrôle, fonction, notion, temps, transformation </w:t>
       </w:r>
       <w:r>
+        <w:rPr>
+          <w:highlight w:val="yellow"/>
+        </w:rPr>
         <w:t xml:space="preserve">et </w:t>
       </w:r>
       <w:r>
@@ -1493,10 +1523,14 @@
           <w:rFonts w:ascii="Calibri-Italic" w:hAnsi="Calibri-Italic"/>
           <w:i/>
           <w:iCs/>
+          <w:highlight w:val="yellow"/>
         </w:rPr>
         <w:t>valeur</w:t>
       </w:r>
       <w:r>
+        <w:rPr>
+          <w:highlight w:val="yellow"/>
+        </w:rPr>
         <w:t>.</w:t>
       </w:r>
     </w:p>
@@ -1506,8 +1540,14 @@
           <w:ilvl w:val="0"/>
           <w:numId w:val="2"/>
         </w:numPr>
-      </w:pPr>
-      <w:r>
+        <w:rPr>
+          <w:highlight w:val="yellow"/>
+        </w:rPr>
+      </w:pPr>
+      <w:r>
+        <w:rPr>
+          <w:highlight w:val="yellow"/>
+        </w:rPr>
         <w:t>En dire quelque chose</w:t>
       </w:r>
     </w:p>
@@ -1586,10 +1626,10 @@
     </w:p>
     <w:p>
       <w:r>
-        <w:t>Il faudrait aussi creuser ce que vous affirmez (sans l’étayer) page 33 « </w:t>
-      </w:r>
-      <w:r>
-        <w:t>un très faible contenu sémantique »</w:t>
+        <w:rPr>
+          <w:highlight w:val="yellow"/>
+        </w:rPr>
+        <w:t>Il faudrait aussi creuser ce que vous affirmez (sans l’étayer) page 33 « un très faible contenu sémantique »</w:t>
       </w:r>
       <w:r>
         <w:t xml:space="preserve"> </w:t>
@@ -1597,26 +1637,42 @@
     </w:p>
     <w:p>
       <w:r>
+        <w:rPr>
+          <w:highlight w:val="yellow"/>
+        </w:rPr>
         <w:t>Quelle est l’hypothèse qui justifie de comparer les têtes des 2 segments ? il faut la formuler pour que le lecteur sache où vous allez.</w:t>
       </w:r>
     </w:p>
     <w:p>
       <w:r>
+        <w:rPr>
+          <w:highlight w:val="yellow"/>
+        </w:rPr>
         <w:t>On n</w:t>
       </w:r>
       <w:r>
+        <w:rPr>
+          <w:highlight w:val="yellow"/>
+        </w:rPr>
         <w:t>e</w:t>
       </w:r>
       <w:r>
+        <w:rPr>
+          <w:highlight w:val="yellow"/>
+        </w:rPr>
         <w:t xml:space="preserve"> comprend pas le 2</w:t>
       </w:r>
       <w:r>
         <w:rPr>
+          <w:highlight w:val="yellow"/>
           <w:vertAlign w:val="superscript"/>
         </w:rPr>
         <w:t>e</w:t>
       </w:r>
       <w:r>
+        <w:rPr>
+          <w:highlight w:val="yellow"/>
+        </w:rPr>
         <w:t xml:space="preserve"> § de la page 33</w:t>
       </w:r>
     </w:p>
@@ -1653,7 +1709,16 @@
       </w:r>
     </w:p>
     <w:p>
-      <w:r>
+      <w:pPr>
+        <w:rPr>
+          <w:highlight w:val="yellow"/>
+        </w:rPr>
+      </w:pPr>
+      <w:r>
+        <w:rPr>
+          <w:highlight w:val="yellow"/>
+        </w:rPr>
+        <w:lastRenderedPageBreak/>
         <w:t>Ce fait p.33 vous ne le prenez pas assez en considération :</w:t>
       </w:r>
     </w:p>
@@ -1671,6 +1736,7 @@
           <w:rFonts w:ascii="Calibri" w:hAnsi="Calibri"/>
           <w:sz w:val="24"/>
           <w:szCs w:val="24"/>
+          <w:highlight w:val="yellow"/>
         </w:rPr>
         <w:t>un nom peut ainsi être employé de façon sous-spécifié ou non</w:t>
       </w:r>
@@ -1681,28 +1747,24 @@
           <w:b/>
         </w:rPr>
       </w:pPr>
-    </w:p>
-    <w:p>
-      <w:pPr>
+      <w:r>
         <w:rPr>
           <w:b/>
-        </w:rPr>
-      </w:pPr>
+          <w:highlight w:val="yellow"/>
+        </w:rPr>
+        <w:t>S</w:t>
+      </w:r>
       <w:r>
         <w:rPr>
           <w:b/>
-        </w:rPr>
-        <w:t>S</w:t>
+          <w:highlight w:val="yellow"/>
+        </w:rPr>
+        <w:t>ection consacrée à la présentation des con</w:t>
       </w:r>
       <w:r>
         <w:rPr>
           <w:b/>
-        </w:rPr>
-        <w:t>ection consacrée à la présentation des con</w:t>
-      </w:r>
-      <w:r>
-        <w:rPr>
-          <w:b/>
+          <w:highlight w:val="yellow"/>
         </w:rPr>
         <w:t>structions spécificationnelles</w:t>
       </w:r>
@@ -1736,8 +1798,14 @@
           <w:ilvl w:val="0"/>
           <w:numId w:val="1"/>
         </w:numPr>
-      </w:pPr>
-      <w:r>
+        <w:rPr>
+          <w:highlight w:val="yellow"/>
+        </w:rPr>
+      </w:pPr>
+      <w:r>
+        <w:rPr>
+          <w:highlight w:val="yellow"/>
+        </w:rPr>
         <w:t>Compléter la phrase sous CS-V, CS-VI</w:t>
       </w:r>
     </w:p>
@@ -1776,8 +1844,14 @@
           <w:ilvl w:val="0"/>
           <w:numId w:val="2"/>
         </w:numPr>
-      </w:pPr>
-      <w:r>
+        <w:rPr>
+          <w:highlight w:val="yellow"/>
+        </w:rPr>
+      </w:pPr>
+      <w:r>
+        <w:rPr>
+          <w:highlight w:val="yellow"/>
+        </w:rPr>
         <w:t>La distinction dont vous parlez de distinguer « N de N déverbal » ou N est un NSS des cas où N n’est pas un NSS se pose uniquement pour une extraction automatique</w:t>
       </w:r>
     </w:p>
@@ -2102,16 +2176,7 @@
           <w:sz w:val="22"/>
           <w:szCs w:val="22"/>
         </w:rPr>
-        <w:t xml:space="preserve">« le sujet n’est pas exprimé dans l’infinitive. Par rapport à la construction conjonctive, la construction infinitive prend donc une valeur impersonnelle ou générale » </w:t>
-      </w:r>
-      <w:r>
-        <w:rPr>
-          <w:rFonts w:ascii="Calibri" w:hAnsi="Calibri"/>
-          <w:color w:val="000000"/>
-          <w:sz w:val="22"/>
-          <w:szCs w:val="22"/>
-        </w:rPr>
-        <w:t xml:space="preserve">car en effet le sujet de </w:t>
+        <w:t xml:space="preserve">« le sujet n’est pas exprimé dans l’infinitive. Par rapport à la construction conjonctive, la construction </w:t>
       </w:r>
       <w:r>
         <w:rPr>
@@ -2122,7 +2187,8 @@
           <w:sz w:val="22"/>
           <w:szCs w:val="22"/>
         </w:rPr>
-        <w:t>sélectionne</w:t>
+        <w:lastRenderedPageBreak/>
+        <w:t xml:space="preserve">infinitive prend donc une valeur impersonnelle ou générale » </w:t>
       </w:r>
       <w:r>
         <w:rPr>
@@ -2131,7 +2197,7 @@
           <w:sz w:val="22"/>
           <w:szCs w:val="22"/>
         </w:rPr>
-        <w:t xml:space="preserve">, </w:t>
+        <w:t xml:space="preserve">car en effet le sujet de </w:t>
       </w:r>
       <w:r>
         <w:rPr>
@@ -2142,7 +2208,7 @@
           <w:sz w:val="22"/>
           <w:szCs w:val="22"/>
         </w:rPr>
-        <w:t xml:space="preserve">le jury, </w:t>
+        <w:t>sélectionne</w:t>
       </w:r>
       <w:r>
         <w:rPr>
@@ -2151,156 +2217,159 @@
           <w:sz w:val="22"/>
           <w:szCs w:val="22"/>
         </w:rPr>
-        <w:t>est perdu dans la transformation.</w:t>
-      </w:r>
-    </w:p>
-    <w:p>
-      <w:r>
-        <w:lastRenderedPageBreak/>
-        <w:t xml:space="preserve">Tout ce qui suit me semble très confus (suite page 38 et également page 39) </w:t>
-      </w:r>
-      <w:r>
-        <w:t xml:space="preserve">: est-ce justifié ? </w:t>
-      </w:r>
-      <w:r>
-        <w:t xml:space="preserve">Vous semblez dire que oui </w:t>
-      </w:r>
-      <w:r>
-        <w:t xml:space="preserve">mais </w:t>
-      </w:r>
-      <w:r>
-        <w:t xml:space="preserve">de manière </w:t>
-      </w:r>
-      <w:r>
-        <w:t xml:space="preserve">tout de même un peu </w:t>
-      </w:r>
-      <w:r>
-        <w:t>présomptueuse p. 41</w:t>
-      </w:r>
-    </w:p>
-    <w:p>
-      <w:r>
-        <w:rPr>
-          <w:rFonts w:ascii="Calibri" w:hAnsi="Calibri"/>
+        <w:t xml:space="preserve">, </w:t>
+      </w:r>
+      <w:r>
+        <w:rPr>
+          <w:rFonts w:ascii="Calibri-Italic" w:hAnsi="Calibri-Italic"/>
+          <w:i/>
+          <w:iCs/>
           <w:color w:val="000000"/>
           <w:sz w:val="22"/>
           <w:szCs w:val="22"/>
         </w:rPr>
-        <w:t>Contrairement à ces travaux, dans un contexte averbal comme les titres, nous ne pouvons faire l’économie de pas considérer les CS sans verbe être conjuguée comme CS-VI et CS-VI. Nous cherchons donc les schémas suivant dans notre corpus :</w:t>
-      </w:r>
-    </w:p>
-    <w:p>
-      <w:r>
-        <w:t xml:space="preserve">NB : « ces travaux » n’est pas interprétable : le référent n’a pas été constitué en objet de discours (est-ce que d’ailleurs j’ai bien compris, vous parlez de Legallois et Roze qui écartent les constructions </w:t>
-      </w:r>
-      <w:r>
-        <w:rPr>
-          <w:b/>
-        </w:rPr>
-        <w:t>CS-V, VI, VII</w:t>
-      </w:r>
-      <w:r>
-        <w:t>, c’est ça ?)</w:t>
-      </w:r>
-    </w:p>
-    <w:p>
-      <w:r>
-        <w:t>La justification pour l’étude des CS-VII est donnée en introduction : il faudrait y revenir ici.</w:t>
-      </w:r>
-    </w:p>
-    <w:p/>
-    <w:p>
-      <w:pPr>
-        <w:rPr>
-          <w:b/>
-        </w:rPr>
-      </w:pPr>
-      <w:r>
-        <w:rPr>
-          <w:b/>
-        </w:rPr>
-        <w:t>La question que je me pose est celle de savoir s’il était vraiment productif d’a</w:t>
-      </w:r>
-      <w:r>
-        <w:rPr>
-          <w:b/>
-        </w:rPr>
-        <w:t>jouter des constructions dont le repérage auto</w:t>
-      </w:r>
-      <w:r>
-        <w:rPr>
-          <w:b/>
-        </w:rPr>
-        <w:t>matique</w:t>
-      </w:r>
-      <w:r>
-        <w:rPr>
-          <w:b/>
-        </w:rPr>
-        <w:t xml:space="preserve"> pose des problèmes insolubles </w:t>
-      </w:r>
-      <w:r>
-        <w:rPr>
-          <w:b/>
-        </w:rPr>
-        <w:t>comme vous l’avez fait. Ce que nous vous avions conseillé était plutôt d’</w:t>
-      </w:r>
-      <w:r>
-        <w:rPr>
-          <w:b/>
-        </w:rPr>
-        <w:t>observer l’environnement des N identifiés afin de</w:t>
-      </w:r>
-      <w:r>
-        <w:rPr>
-          <w:b/>
-        </w:rPr>
-        <w:t xml:space="preserve"> faire émerger d’éventuelles régularités.</w:t>
-      </w:r>
-    </w:p>
-    <w:p/>
-    <w:p>
-      <w:r>
-        <w:t>Soyez prudent :</w:t>
-      </w:r>
-    </w:p>
-    <w:p>
-      <w:pPr>
+        <w:t xml:space="preserve">le jury, </w:t>
+      </w:r>
+      <w:r>
         <w:rPr>
           <w:rFonts w:ascii="Calibri" w:hAnsi="Calibri"/>
           <w:color w:val="000000"/>
           <w:sz w:val="22"/>
           <w:szCs w:val="22"/>
         </w:rPr>
-      </w:pPr>
+        <w:t>est perdu dans la transformation.</w:t>
+      </w:r>
+    </w:p>
+    <w:p>
+      <w:r>
+        <w:t xml:space="preserve">Tout ce qui suit me semble très confus (suite page 38 et également page 39) </w:t>
+      </w:r>
+      <w:r>
+        <w:t xml:space="preserve">: est-ce justifié ? </w:t>
+      </w:r>
+      <w:r>
+        <w:t xml:space="preserve">Vous semblez dire que oui </w:t>
+      </w:r>
+      <w:r>
+        <w:t xml:space="preserve">mais </w:t>
+      </w:r>
+      <w:r>
+        <w:t xml:space="preserve">de manière </w:t>
+      </w:r>
+      <w:r>
+        <w:t xml:space="preserve">tout de même un peu </w:t>
+      </w:r>
+      <w:r>
+        <w:t>présomptueuse p. 41</w:t>
+      </w:r>
+    </w:p>
+    <w:p>
       <w:r>
         <w:rPr>
           <w:rFonts w:ascii="Calibri" w:hAnsi="Calibri"/>
           <w:color w:val="000000"/>
           <w:sz w:val="22"/>
           <w:szCs w:val="22"/>
-        </w:rPr>
-        <w:t>Les deux ayant des étiquettes différentes dans Talismane, cela ne posera pas de problème.</w:t>
-      </w:r>
-    </w:p>
-    <w:p>
-      <w:r>
-        <w:t>Dites plutôt : « A priori, cela ne devrait pas poser de problème »</w:t>
-      </w:r>
-    </w:p>
-    <w:p>
-      <w:r>
-        <w:t>Comme le confirme la suite…</w:t>
+          <w:highlight w:val="yellow"/>
+        </w:rPr>
+        <w:t>Contrairement à ces travaux, dans un contexte averbal comme les titres, nous ne pouvons faire l’économie de pas considérer les CS sans verbe être conjuguée comme CS-VI et CS-VI. Nous cherchons donc les schémas suivant dans notre corpus :</w:t>
+      </w:r>
+    </w:p>
+    <w:p>
+      <w:r>
+        <w:rPr>
+          <w:highlight w:val="yellow"/>
+        </w:rPr>
+        <w:t xml:space="preserve">NB : « ces travaux » n’est pas interprétable : le référent n’a pas été constitué en objet de discours (est-ce que d’ailleurs j’ai bien compris, vous parlez de Legallois et Roze qui écartent les constructions </w:t>
+      </w:r>
+      <w:r>
+        <w:rPr>
+          <w:b/>
+          <w:highlight w:val="yellow"/>
+        </w:rPr>
+        <w:t>CS-V, VI, VII</w:t>
+      </w:r>
+      <w:r>
+        <w:rPr>
+          <w:highlight w:val="yellow"/>
+        </w:rPr>
+        <w:t>, c’est ça ?)</w:t>
+      </w:r>
+    </w:p>
+    <w:p>
+      <w:r>
+        <w:t>La justification pour l’étude des CS-VII est donnée en introduction : il faudrait y revenir ici.</w:t>
       </w:r>
     </w:p>
     <w:p/>
     <w:p>
       <w:pPr>
-        <w:spacing w:after="160" w:line="259" w:lineRule="auto"/>
-        <w:jc w:val="left"/>
-      </w:pPr>
-      <w:r>
-        <w:t>À propos des exemples 34 à 36 vous dites :</w:t>
+        <w:rPr>
+          <w:b/>
+        </w:rPr>
+      </w:pPr>
+      <w:r>
+        <w:rPr>
+          <w:b/>
+          <w:highlight w:val="cyan"/>
+        </w:rPr>
+        <w:t>La question que je me pose est celle de savoir s’il était vraiment productif d’a</w:t>
+      </w:r>
+      <w:r>
+        <w:rPr>
+          <w:b/>
+          <w:highlight w:val="cyan"/>
+        </w:rPr>
+        <w:t>jouter des constructions dont le repérage auto</w:t>
+      </w:r>
+      <w:r>
+        <w:rPr>
+          <w:b/>
+          <w:highlight w:val="cyan"/>
+        </w:rPr>
+        <w:t>matique</w:t>
+      </w:r>
+      <w:r>
+        <w:rPr>
+          <w:b/>
+          <w:highlight w:val="cyan"/>
+        </w:rPr>
+        <w:t xml:space="preserve"> pose des problèmes insolubles </w:t>
+      </w:r>
+      <w:r>
+        <w:rPr>
+          <w:b/>
+          <w:highlight w:val="cyan"/>
+        </w:rPr>
+        <w:t>comme vous l’avez fait. Ce que nous vous avions conseillé était plutôt d’</w:t>
+      </w:r>
+      <w:r>
+        <w:rPr>
+          <w:b/>
+          <w:highlight w:val="cyan"/>
+        </w:rPr>
+        <w:t>observer l’environnement des N identifiés afin de</w:t>
+      </w:r>
+      <w:r>
+        <w:rPr>
+          <w:b/>
+          <w:highlight w:val="cyan"/>
+        </w:rPr>
+        <w:t xml:space="preserve"> faire émerger d’éventuelles régularités.</w:t>
+      </w:r>
+    </w:p>
+    <w:p/>
+    <w:p>
+      <w:pPr>
+        <w:rPr>
+          <w:highlight w:val="yellow"/>
+        </w:rPr>
+      </w:pPr>
+      <w:r>
+        <w:rPr>
+          <w:highlight w:val="yellow"/>
+        </w:rPr>
+        <w:t>Soyez prudent :</w:t>
       </w:r>
     </w:p>
     <w:p>
@@ -2310,6 +2379,7 @@
           <w:color w:val="000000"/>
           <w:sz w:val="22"/>
           <w:szCs w:val="22"/>
+          <w:highlight w:val="yellow"/>
         </w:rPr>
       </w:pPr>
       <w:r>
@@ -2318,6 +2388,65 @@
           <w:color w:val="000000"/>
           <w:sz w:val="22"/>
           <w:szCs w:val="22"/>
+          <w:highlight w:val="yellow"/>
+        </w:rPr>
+        <w:t>Les deux ayant des étiquettes différentes dans Talismane, cela ne posera pas de problème.</w:t>
+      </w:r>
+    </w:p>
+    <w:p>
+      <w:pPr>
+        <w:rPr>
+          <w:highlight w:val="yellow"/>
+        </w:rPr>
+      </w:pPr>
+      <w:r>
+        <w:rPr>
+          <w:highlight w:val="yellow"/>
+        </w:rPr>
+        <w:t>Dites plutôt : « A priori, cela ne devrait pas poser de problème »</w:t>
+      </w:r>
+    </w:p>
+    <w:p>
+      <w:r>
+        <w:rPr>
+          <w:highlight w:val="yellow"/>
+        </w:rPr>
+        <w:t>Comme le confirme la suite…</w:t>
+      </w:r>
+    </w:p>
+    <w:p/>
+    <w:p>
+      <w:pPr>
+        <w:spacing w:after="160" w:line="259" w:lineRule="auto"/>
+        <w:jc w:val="left"/>
+        <w:rPr>
+          <w:highlight w:val="yellow"/>
+        </w:rPr>
+      </w:pPr>
+      <w:r>
+        <w:rPr>
+          <w:highlight w:val="yellow"/>
+        </w:rPr>
+        <w:t>À propos des exemples 34 à 36 vous dites :</w:t>
+      </w:r>
+    </w:p>
+    <w:p>
+      <w:pPr>
+        <w:rPr>
+          <w:rFonts w:ascii="Calibri" w:hAnsi="Calibri"/>
+          <w:color w:val="000000"/>
+          <w:sz w:val="22"/>
+          <w:szCs w:val="22"/>
+          <w:highlight w:val="yellow"/>
+        </w:rPr>
+      </w:pPr>
+      <w:r>
+        <w:rPr>
+          <w:rFonts w:ascii="Calibri" w:hAnsi="Calibri"/>
+          <w:color w:val="000000"/>
+          <w:sz w:val="22"/>
+          <w:szCs w:val="22"/>
+          <w:highlight w:val="yellow"/>
         </w:rPr>
         <w:t xml:space="preserve">La paraphrase de ces exemples en CS-II, avec un infinitif, est immédiate : </w:t>
       </w:r>
@@ -2328,6 +2457,7 @@
           <w:color w:val="000000"/>
           <w:sz w:val="22"/>
           <w:szCs w:val="22"/>
+          <w:highlight w:val="yellow"/>
         </w:rPr>
         <w:t>Quelques problèmes d’analyser, le problème de regrouper, Problèmes de créer en multimédia. Analyse, regroupement, création sont des déverbaux dénotant une action ou une activité</w:t>
       </w:r>
@@ -2337,6 +2467,7 @@
           <w:color w:val="000000"/>
           <w:sz w:val="22"/>
           <w:szCs w:val="22"/>
+          <w:highlight w:val="yellow"/>
         </w:rPr>
         <w:t>.</w:t>
       </w:r>
@@ -2347,37 +2478,60 @@
           <w:ilvl w:val="0"/>
           <w:numId w:val="2"/>
         </w:numPr>
-      </w:pPr>
-      <w:r>
+        <w:rPr>
+          <w:highlight w:val="yellow"/>
+        </w:rPr>
+      </w:pPr>
+      <w:r>
+        <w:rPr>
+          <w:highlight w:val="yellow"/>
+        </w:rPr>
         <w:t xml:space="preserve">Ce n’est pas la construction II : NSS + être + de + </w:t>
       </w:r>
       <w:proofErr w:type="spellStart"/>
       <w:r>
+        <w:rPr>
+          <w:highlight w:val="yellow"/>
+        </w:rPr>
         <w:t>inf</w:t>
       </w:r>
       <w:proofErr w:type="spellEnd"/>
       <w:r>
+        <w:rPr>
+          <w:highlight w:val="yellow"/>
+        </w:rPr>
         <w:t xml:space="preserve"> soit </w:t>
       </w:r>
       <w:r>
         <w:rPr>
           <w:i/>
+          <w:highlight w:val="yellow"/>
         </w:rPr>
         <w:t>le problème est de regrouper des activités dans la modalisation ABC</w:t>
       </w:r>
       <w:r>
         <w:rPr>
           <w:i/>
+          <w:highlight w:val="yellow"/>
         </w:rPr>
         <w:t xml:space="preserve">. </w:t>
       </w:r>
       <w:r>
+        <w:rPr>
+          <w:highlight w:val="yellow"/>
+        </w:rPr>
         <w:t>Ça marche pour 35 mais pas pour 34 et 36 où l</w:t>
       </w:r>
       <w:r>
+        <w:rPr>
+          <w:highlight w:val="yellow"/>
+        </w:rPr>
         <w:t>es paraphrases ne fonctionnent pas me semble-t-il ?</w:t>
       </w:r>
       <w:r>
+        <w:rPr>
+          <w:highlight w:val="yellow"/>
+        </w:rPr>
         <w:t xml:space="preserve"> </w:t>
       </w:r>
     </w:p>
@@ -2477,28 +2631,43 @@
     <w:p/>
     <w:p>
       <w:r>
-        <w:t xml:space="preserve">La place que vous donnez à la CS-VII en l’absence d’autres constructions spécificationnelles présentes dans vos titres, vous entraîne sur un terrain très </w:t>
-      </w:r>
-      <w:r>
+        <w:rPr>
+          <w:highlight w:val="cyan"/>
+        </w:rPr>
         <w:lastRenderedPageBreak/>
-        <w:t>vaste qui nécessiterait une étude à part entière. Les relations qui se jouent dans le schéma N de N son</w:t>
-      </w:r>
-      <w:r>
+        <w:t>La place que vous donnez à la CS-VII en l’absence d’autres constructions spécificationnelles présentes dans vos titres, vous entraîne sur un terrain très vaste qui nécessiterait une étude à part entière. Les relations qui se jouent dans le schéma N de N son</w:t>
+      </w:r>
+      <w:r>
+        <w:rPr>
+          <w:highlight w:val="cyan"/>
+        </w:rPr>
         <w:t>t en effet extrêmement variées…</w:t>
       </w:r>
     </w:p>
     <w:p/>
     <w:p>
       <w:r>
+        <w:rPr>
+          <w:highlight w:val="cyan"/>
+        </w:rPr>
         <w:t xml:space="preserve">Autre </w:t>
       </w:r>
       <w:r>
+        <w:rPr>
+          <w:highlight w:val="cyan"/>
+        </w:rPr>
         <w:t xml:space="preserve">piste que vous auriez pu explorer </w:t>
       </w:r>
       <w:r>
+        <w:rPr>
+          <w:highlight w:val="cyan"/>
+        </w:rPr>
         <w:t>: étudier certains noms dans</w:t>
       </w:r>
       <w:r>
+        <w:rPr>
+          <w:highlight w:val="cyan"/>
+        </w:rPr>
         <w:t xml:space="preserve"> leur rapport au texte.</w:t>
       </w:r>
     </w:p>
@@ -2528,156 +2697,168 @@
     <w:p/>
     <w:p>
       <w:r>
-        <w:t>Vous vous aventurez sur des terrains linguistiques (relatives / complétives ou N de N) que vous ne pouvez pas maîtriser et vous laissez de côté les données…</w:t>
+        <w:rPr>
+          <w:highlight w:val="cyan"/>
+        </w:rPr>
+        <w:t>Vous vous aventurez sur des terrains linguistiques (relatives / complétives ou N de N) que vous ne pouvez pas maîtriser et vous laissez de côté les données… On voit finalement peu de titres de votre vaste corpus.</w:t>
+      </w:r>
+    </w:p>
+    <w:p>
+      <w:pPr>
+        <w:pStyle w:val="Titre1"/>
+      </w:pPr>
+      <w:r>
+        <w:t xml:space="preserve">fichier "2019-09-09-addendum..." </w:t>
+      </w:r>
+      <w:r>
+        <w:t>(L. Tanguy)</w:t>
+      </w:r>
+    </w:p>
+    <w:p>
+      <w:r>
+        <w:t xml:space="preserve">Globalement il est très difficile de comprendre cette partie, il faudra faire un effort important pour la présentation orale. Il y a plusieurs problèmes méthodologiques (traitement des données, stats et analyse linguistique) que je détaille au fil du texte ci-dessous. </w:t>
+      </w:r>
+    </w:p>
+    <w:p/>
+    <w:p>
+      <w:r>
+        <w:t xml:space="preserve">p2 : la partie sur les motifs émergeants est incompréhensible si vous ne détaillez pas plus et ne donnez aucun exemple. Expliquez ce que serait un motif, même s'il ne correspond pas exactement à ce que vous cherchez. Techniquement, ce sont des séquences connexes ou bien vous avez mis des "trous" dedans ? C'est vraiment difficile de lire ce passage. </w:t>
+      </w:r>
+    </w:p>
+    <w:p/>
+    <w:p>
+      <w:r>
+        <w:t xml:space="preserve">p2 : la conclusion (dernière phrase de la section A) est un peu ambiguë : aucun motif n'existe avec les paramètres choisis. Il faudrait interpréter cela quand même. Par exemple, y a-t-il des cas-limites (qui passeraient avec un seuil plus bas) ? Etc. </w:t>
+      </w:r>
+      <w:bookmarkStart w:id="0" w:name="_GoBack"/>
+      <w:bookmarkEnd w:id="0"/>
+    </w:p>
+    <w:p/>
+    <w:p>
+      <w:r>
+        <w:t xml:space="preserve">p3 : la figure 1 n'est pas lisible, désolé. </w:t>
+      </w:r>
+      <w:proofErr w:type="gramStart"/>
+      <w:r>
+        <w:t>Par contre</w:t>
+      </w:r>
+      <w:proofErr w:type="gramEnd"/>
+      <w:r>
+        <w:t xml:space="preserve"> je vois que ce n'est pas un arbre comme indiqué, mais un treillis (je ne sais plus de quel type exactement, mais dans un arbre un nœud n'a qu'un seul parent, ce n'est pas le cas ici). </w:t>
+      </w:r>
+    </w:p>
+    <w:p/>
+    <w:p>
+      <w:pPr>
+        <w:spacing w:after="0"/>
+      </w:pPr>
+      <w:r>
+        <w:t>p4 : Pouvez-vous donner un exemple de ces deux séquences ? Et ça me paraît normal qu'une séquence aussi générique et fréquence que "</w:t>
+      </w:r>
+      <w:proofErr w:type="spellStart"/>
+      <w:r>
+        <w:t>Det</w:t>
+      </w:r>
+      <w:proofErr w:type="spellEnd"/>
+      <w:r>
+        <w:t xml:space="preserve"> N DE N" apparaisse comme fréquence, et qu'elle ne soit pas spécifique à votre classe de N. Là encore je n'ai pas compris : ce schéma autorise-t-il des insertions en plus de </w:t>
+      </w:r>
+      <w:r>
+        <w:lastRenderedPageBreak/>
+        <w:t xml:space="preserve">celles indiquées par les crochets ? J'imagine que oui étant donné que dans l'exemple 28 plus loin on voit un verbe, mais tout cela est très difficile à comprendre sans exemples en amont. </w:t>
+      </w:r>
+    </w:p>
+    <w:p/>
+    <w:p>
+      <w:r>
+        <w:t>p6 : regroupez -</w:t>
+      </w:r>
+      <w:proofErr w:type="spellStart"/>
+      <w:r>
+        <w:rPr>
+          <w:i/>
+        </w:rPr>
+        <w:t>tion</w:t>
+      </w:r>
+      <w:proofErr w:type="spellEnd"/>
+      <w:r>
+        <w:t xml:space="preserve"> et -</w:t>
+      </w:r>
+      <w:proofErr w:type="spellStart"/>
+      <w:r>
+        <w:rPr>
+          <w:i/>
+        </w:rPr>
+        <w:t>sion</w:t>
+      </w:r>
+      <w:proofErr w:type="spellEnd"/>
+      <w:r>
+        <w:t xml:space="preserve"> en -</w:t>
+      </w:r>
+      <w:r>
+        <w:rPr>
+          <w:i/>
+        </w:rPr>
+        <w:t>ion</w:t>
       </w:r>
       <w:r>
         <w:t xml:space="preserve"> </w:t>
       </w:r>
-      <w:r>
-        <w:t>On voit finalement peu de titres de votre vaste corpus.</w:t>
-      </w:r>
-    </w:p>
-    <w:p>
-      <w:pPr>
-        <w:pStyle w:val="Titre1"/>
-      </w:pPr>
-      <w:r>
-        <w:t xml:space="preserve">fichier "2019-09-09-addendum..." </w:t>
-      </w:r>
-      <w:r>
-        <w:t>(L. Tanguy)</w:t>
-      </w:r>
-    </w:p>
-    <w:p>
-      <w:r>
-        <w:t xml:space="preserve">Globalement il est très difficile de comprendre cette partie, il faudra faire un effort important pour la présentation orale. Il y a plusieurs problèmes méthodologiques (traitement des données, stats et analyse linguistique) que je détaille au fil du texte ci-dessous. </w:t>
-      </w:r>
-    </w:p>
-    <w:p/>
-    <w:p>
-      <w:r>
-        <w:t xml:space="preserve">p2 : la partie sur les motifs émergeants est incompréhensible si vous ne détaillez pas plus et ne donnez aucun exemple. Expliquez ce que serait un motif, même s'il ne correspond pas exactement à ce que vous cherchez. Techniquement, ce sont des séquences connexes ou bien vous avez mis des "trous" dedans ? C'est vraiment difficile de lire ce passage. </w:t>
-      </w:r>
-    </w:p>
-    <w:p/>
-    <w:p>
-      <w:r>
-        <w:t xml:space="preserve">p2 : la conclusion (dernière phrase de la section A) est un peu ambiguë : aucun motif n'existe avec les paramètres choisis. Il faudrait interpréter cela quand même. Par exemple, y a-t-il des cas-limites (qui passeraient avec un seuil plus bas) ? Etc. </w:t>
-      </w:r>
-    </w:p>
-    <w:p/>
-    <w:p>
-      <w:r>
-        <w:t xml:space="preserve">p3 : la figure 1 n'est pas lisible, désolé. </w:t>
+    </w:p>
+    <w:p>
+      <w:pPr>
+        <w:spacing w:after="0"/>
+      </w:pPr>
+      <w:r>
+        <w:t xml:space="preserve">p6 : attention, je crois que vous dites un peu n'importe quoi au niveau morphologique... Je ne vois pas en quoi la liste des résidus que vous donnez se distingue par une modification du radical : </w:t>
+      </w:r>
+      <w:r>
+        <w:rPr>
+          <w:i/>
+        </w:rPr>
+        <w:t>émergence, résistance, gouvernance</w:t>
+      </w:r>
+      <w:r>
+        <w:t xml:space="preserve"> sont des dérivés normaux en -</w:t>
+      </w:r>
+      <w:proofErr w:type="spellStart"/>
+      <w:r>
+        <w:rPr>
+          <w:i/>
+        </w:rPr>
+        <w:t>ance</w:t>
+      </w:r>
+      <w:proofErr w:type="spellEnd"/>
+      <w:r>
+        <w:t xml:space="preserve"> ; ordre n'est pas un déverbal </w:t>
       </w:r>
       <w:proofErr w:type="gramStart"/>
       <w:r>
-        <w:t>Par contre</w:t>
+        <w:t xml:space="preserve">de </w:t>
+      </w:r>
+      <w:r>
+        <w:rPr>
+          <w:i/>
+        </w:rPr>
+        <w:t>ordonner</w:t>
       </w:r>
       <w:proofErr w:type="gramEnd"/>
       <w:r>
-        <w:t xml:space="preserve"> je vois que ce n'est pas un arbre comme indiqué, mais un treillis (je ne sais plus de quel type exactement, mais dans un arbre un nœud n'a qu'un seul parent, ce n'est pas le cas ici). </w:t>
-      </w:r>
-    </w:p>
-    <w:p/>
-    <w:p>
-      <w:r>
-        <w:t>p4 : Pouvez-vous donner un exemple de ces deux séquences ? Et ça me paraît normal qu'une séquence aussi générique et fréquence que "</w:t>
+        <w:t xml:space="preserve"> (c'est l'inverse) etc. Pour ne pas dire de bêtises, référez-vous à une ressource. Par exemple il y a </w:t>
       </w:r>
       <w:proofErr w:type="spellStart"/>
       <w:r>
-        <w:t>Det</w:t>
+        <w:t>Verbaction</w:t>
       </w:r>
       <w:proofErr w:type="spellEnd"/>
       <w:r>
-        <w:t xml:space="preserve"> N DE N" apparaisse comme fréquence, et qu'elle ne soit pas spécifique à votre classe de N. Là encore je n'ai pas compris : ce schéma autorise-t-il des insertions en plus de celles indiquées par les crochets ? J'imagine que oui étant donné que dans l'exemple 28 plus loin on voit un verbe, mais tout cela est très difficile à comprendre sans exemples en amont. </w:t>
-      </w:r>
-    </w:p>
-    <w:p/>
-    <w:p>
-      <w:r>
-        <w:t>p6 : regroupez -</w:t>
-      </w:r>
-      <w:proofErr w:type="spellStart"/>
-      <w:r>
-        <w:rPr>
-          <w:i/>
-        </w:rPr>
-        <w:t>tion</w:t>
-      </w:r>
-      <w:proofErr w:type="spellEnd"/>
-      <w:r>
-        <w:t xml:space="preserve"> et -</w:t>
-      </w:r>
-      <w:proofErr w:type="spellStart"/>
-      <w:r>
-        <w:rPr>
-          <w:i/>
-        </w:rPr>
-        <w:t>sion</w:t>
-      </w:r>
-      <w:proofErr w:type="spellEnd"/>
-      <w:r>
-        <w:t xml:space="preserve"> en -</w:t>
-      </w:r>
-      <w:r>
-        <w:rPr>
-          <w:i/>
-        </w:rPr>
-        <w:t>ion</w:t>
-      </w:r>
-      <w:r>
-        <w:t xml:space="preserve"> </w:t>
-      </w:r>
-    </w:p>
-    <w:p>
-      <w:r>
-        <w:t xml:space="preserve">p6 : attention, je crois que vous dites un peu n'importe quoi au niveau morphologique... Je ne vois pas en quoi la liste des résidus que vous donnez se distingue par une modification du radical : </w:t>
-      </w:r>
-      <w:r>
-        <w:rPr>
-          <w:i/>
-        </w:rPr>
-        <w:t>émergence, résistance, gouvernance</w:t>
-      </w:r>
-      <w:r>
-        <w:t xml:space="preserve"> sont des dérivés normaux en -</w:t>
-      </w:r>
-      <w:proofErr w:type="spellStart"/>
-      <w:r>
-        <w:rPr>
-          <w:i/>
-        </w:rPr>
-        <w:t>ance</w:t>
-      </w:r>
-      <w:proofErr w:type="spellEnd"/>
-      <w:r>
-        <w:t xml:space="preserve"> ; ordre n'est pas un déverbal </w:t>
-      </w:r>
-      <w:proofErr w:type="gramStart"/>
-      <w:r>
-        <w:t xml:space="preserve">de </w:t>
-      </w:r>
-      <w:r>
-        <w:rPr>
-          <w:i/>
-        </w:rPr>
-        <w:t>ordonner</w:t>
-      </w:r>
-      <w:proofErr w:type="gramEnd"/>
-      <w:r>
-        <w:t xml:space="preserve"> (c'est l'inverse) etc. Pour ne pas dire de bêtises, référez-vous à une ressource. Par exemple il y a </w:t>
-      </w:r>
-      <w:proofErr w:type="spellStart"/>
-      <w:r>
-        <w:t>Verbaction</w:t>
-      </w:r>
-      <w:proofErr w:type="spellEnd"/>
-      <w:r>
         <w:t xml:space="preserve"> qui est exactement là pour ça : </w:t>
       </w:r>
     </w:p>
     <w:p>
+      <w:pPr>
+        <w:spacing w:after="0"/>
+      </w:pPr>
       <w:hyperlink r:id="rId5" w:history="1">
         <w:r>
           <w:rPr>
@@ -2691,6 +2872,9 @@
       </w:r>
     </w:p>
     <w:p>
+      <w:pPr>
+        <w:spacing w:after="0"/>
+      </w:pPr>
       <w:r>
         <w:t xml:space="preserve">Et surtout je pense que c'est le statut de nom d'action qui vous intéresse, </w:t>
       </w:r>
@@ -2723,6 +2907,9 @@
     </w:p>
     <w:p/>
     <w:p>
+      <w:pPr>
+        <w:spacing w:after="0"/>
+      </w:pPr>
       <w:r>
         <w:t xml:space="preserve">p8-9 : je ne comprends pas le tableau ni votre calcul de corrélation, désolé. Quelle mesure avez-vous utilisée pour obtenir les deux coefficients ? Pour rappel quand on parle de "corrélation" avec un tel coefficient, il s'agit soit de celui de Pearson, soit de Spearman (soit plus rarement de Kendall). Mais dans votre cas je ne vois pas quelles variables numériques vous avez croisées pour les calculer, puisque vous citez des variables </w:t>
       </w:r>
@@ -2735,20 +2922,41 @@
         <w:t xml:space="preserve">... Votre tableau de la page 8 étant un tableau de contingence (enfin je crois), c'est un chi-deux qu'on attendrait, et après cela une mesure de la taille d'effet type phi ou V de Cramer qui donne effectivement un nombre entre 0 (pas de liaison entre les deux variables qualitatives) et 1 (liaison totale) </w:t>
       </w:r>
     </w:p>
-    <w:p/>
-    <w:p>
+    <w:p>
+      <w:pPr>
+        <w:spacing w:after="0"/>
+      </w:pPr>
+    </w:p>
+    <w:p>
+      <w:pPr>
+        <w:spacing w:after="0"/>
+      </w:pPr>
       <w:r>
         <w:t xml:space="preserve">Et sinon si c'est un test de significativité il faut indiquer soit le degré de libertés (nombre d'individus - 2 pour les coefficients de corrélations évoqués ci-dessus) soit la valeur critique, soit la valeur-p. </w:t>
       </w:r>
     </w:p>
-    <w:p/>
-    <w:p>
+    <w:p>
+      <w:pPr>
+        <w:spacing w:after="0"/>
+      </w:pPr>
+    </w:p>
+    <w:p>
+      <w:pPr>
+        <w:spacing w:after="0"/>
+      </w:pPr>
       <w:r>
         <w:t xml:space="preserve">p11 : qu'entendez-vous par "l'étendue est de 13" ? L'étendue d'une variable numérique est un intervalle (min-max) </w:t>
       </w:r>
     </w:p>
-    <w:p/>
-    <w:p>
+    <w:p>
+      <w:pPr>
+        <w:spacing w:after="0"/>
+      </w:pPr>
+    </w:p>
+    <w:p>
+      <w:pPr>
+        <w:spacing w:after="0"/>
+      </w:pPr>
       <w:r>
         <w:t xml:space="preserve">p13 : "le second </w:t>
       </w:r>
@@ -2766,15 +2974,14 @@
       </w:r>
       <w:proofErr w:type="gramEnd"/>
       <w:r>
-        <w:t xml:space="preserve"> vous avez appliqué le schéma linéaire normal en ignorant Talismane c</w:t>
-      </w:r>
-      <w:bookmarkStart w:id="0" w:name="_GoBack"/>
-      <w:bookmarkEnd w:id="0"/>
-      <w:r>
-        <w:t xml:space="preserve">'est bien cela ? </w:t>
-      </w:r>
-    </w:p>
-    <w:p/>
+        <w:t xml:space="preserve"> vous avez appliqué le schéma linéaire normal en ignorant Talismane c'est bien cela ? </w:t>
+      </w:r>
+    </w:p>
+    <w:p>
+      <w:pPr>
+        <w:spacing w:after="0"/>
+      </w:pPr>
+    </w:p>
     <w:p>
       <w:r>
         <w:t xml:space="preserve">p13 : associer les têtes aux domaines ne demande pas d'apprentissage automatique mais encore une fois un simple calcul de spécificité type chi-deux. </w:t>
@@ -2783,9 +2990,6 @@
     <w:p>
       <w:r>
         <w:t>Pour la conclusion, revoir la fin en fonction des calculs de liaison entre les variables qualitatives.</w:t>
-      </w:r>
-      <w:r>
-        <w:tab/>
       </w:r>
       <w:r>
         <w:tab/>
@@ -2816,16 +3020,10 @@
         <w:tab/>
       </w:r>
       <w:r>
-        <w:tab/>
-      </w:r>
-      <w:r>
         <w:rPr>
           <w:highlight w:val="green"/>
         </w:rPr>
         <w:t>BIEN</w:t>
-      </w:r>
-      <w:r>
-        <w:tab/>
       </w:r>
       <w:r>
         <w:tab/>
@@ -3971,7 +4169,7 @@
     <w:lsdException w:name="Table Web 2" w:semiHidden="1" w:unhideWhenUsed="1"/>
     <w:lsdException w:name="Table Web 3" w:semiHidden="1" w:unhideWhenUsed="1"/>
     <w:lsdException w:name="Balloon Text" w:semiHidden="1" w:unhideWhenUsed="1"/>
-    <w:lsdException w:name="Table Grid" w:uiPriority="39"/>
+    <w:lsdException w:name="Table Grid" w:semiHidden="1" w:uiPriority="39" w:unhideWhenUsed="1"/>
     <w:lsdException w:name="Table Theme" w:semiHidden="1" w:unhideWhenUsed="1"/>
     <w:lsdException w:name="Placeholder Text" w:semiHidden="1"/>
     <w:lsdException w:name="No Spacing" w:uiPriority="1" w:qFormat="1"/>

</xml_diff>

<commit_message>
[ProjRech] Résolu pb sur la fouille de données
</commit_message>
<xml_diff>
--- a/master2/docs/00-Remarques_memoireDG.docx
+++ b/master2/docs/00-Remarques_memoireDG.docx
@@ -1815,26 +1815,40 @@
           <w:ilvl w:val="0"/>
           <w:numId w:val="1"/>
         </w:numPr>
-      </w:pPr>
-      <w:r>
+        <w:rPr>
+          <w:highlight w:val="yellow"/>
+        </w:rPr>
+      </w:pPr>
+      <w:r>
+        <w:rPr>
+          <w:highlight w:val="yellow"/>
+        </w:rPr>
         <w:t xml:space="preserve">CS-VII = plutôt </w:t>
       </w:r>
       <w:r>
         <w:rPr>
           <w:i/>
+          <w:highlight w:val="yellow"/>
         </w:rPr>
         <w:t>le problème du recueil de données</w:t>
       </w:r>
       <w:r>
+        <w:rPr>
+          <w:highlight w:val="yellow"/>
+        </w:rPr>
         <w:t xml:space="preserve"> que </w:t>
       </w:r>
       <w:r>
         <w:rPr>
           <w:i/>
+          <w:highlight w:val="yellow"/>
         </w:rPr>
         <w:t>le problème de recueillir les données</w:t>
       </w:r>
       <w:r>
+        <w:rPr>
+          <w:highlight w:val="yellow"/>
+        </w:rPr>
         <w:t xml:space="preserve"> </w:t>
       </w:r>
     </w:p>
@@ -2245,7 +2259,10 @@
         <w:t xml:space="preserve">Tout ce qui suit me semble très confus (suite page 38 et également page 39) </w:t>
       </w:r>
       <w:r>
-        <w:t xml:space="preserve">: est-ce justifié ? </w:t>
+        <w:t>: est-</w:t>
+      </w:r>
+      <w:r>
+        <w:t xml:space="preserve">ce justifié ? </w:t>
       </w:r>
       <w:r>
         <w:t xml:space="preserve">Vous semblez dire que oui </w:t>
@@ -2257,7 +2274,10 @@
         <w:t xml:space="preserve">de manière </w:t>
       </w:r>
       <w:r>
-        <w:t xml:space="preserve">tout de même un peu </w:t>
+        <w:t>tout de même un peu</w:t>
+      </w:r>
+      <w:r>
+        <w:t xml:space="preserve"> </w:t>
       </w:r>
       <w:r>
         <w:t>présomptueuse p. 41</w:t>
@@ -2708,52 +2728,85 @@
         <w:pStyle w:val="Titre1"/>
       </w:pPr>
       <w:r>
+        <w:rPr>
+          <w:highlight w:val="yellow"/>
+        </w:rPr>
         <w:t xml:space="preserve">fichier "2019-09-09-addendum..." </w:t>
       </w:r>
       <w:r>
+        <w:rPr>
+          <w:highlight w:val="yellow"/>
+        </w:rPr>
         <w:t>(L. Tanguy)</w:t>
       </w:r>
     </w:p>
     <w:p>
       <w:r>
-        <w:t xml:space="preserve">Globalement il est très difficile de comprendre cette partie, il faudra faire un effort important pour la présentation orale. Il y a plusieurs problèmes méthodologiques (traitement des données, stats et analyse linguistique) que je détaille au fil du texte ci-dessous. </w:t>
+        <w:rPr>
+          <w:highlight w:val="cyan"/>
+        </w:rPr>
+        <w:t>Globalement il est très difficile de comprendre cette partie, il faudra faire un effort important pour la présentation orale. Il y a plusieurs problèmes méthodologiques (traitement des données, stats et analyse linguistique) que je détaille au fil du texte ci-dessous.</w:t>
+      </w:r>
+      <w:r>
+        <w:t xml:space="preserve"> </w:t>
       </w:r>
     </w:p>
     <w:p/>
     <w:p>
       <w:r>
-        <w:t xml:space="preserve">p2 : la partie sur les motifs émergeants est incompréhensible si vous ne détaillez pas plus et ne donnez aucun exemple. Expliquez ce que serait un motif, même s'il ne correspond pas exactement à ce que vous cherchez. Techniquement, ce sont des séquences connexes ou bien vous avez mis des "trous" dedans ? C'est vraiment difficile de lire ce passage. </w:t>
+        <w:rPr>
+          <w:highlight w:val="yellow"/>
+        </w:rPr>
+        <w:t>p2 : la partie sur les motifs émergeants est incompréhensible si vous ne détaillez pas plus et ne donnez aucun exemple. Expliquez ce que serait un motif, même s'il ne correspond pas exactement à ce que vous cherchez. Techniquement, ce sont des séquences connexes ou bien vous avez mis des "trous" dedans ? C'est vraiment difficile de lire ce passage.</w:t>
+      </w:r>
+      <w:r>
+        <w:t xml:space="preserve"> </w:t>
       </w:r>
     </w:p>
     <w:p/>
     <w:p>
       <w:r>
         <w:t xml:space="preserve">p2 : la conclusion (dernière phrase de la section A) est un peu ambiguë : aucun motif n'existe avec les paramètres choisis. Il faudrait interpréter cela quand même. Par exemple, y a-t-il des cas-limites (qui passeraient avec un seuil plus bas) ? Etc. </w:t>
+      </w:r>
+    </w:p>
+    <w:p/>
+    <w:p>
+      <w:r>
+        <w:rPr>
+          <w:highlight w:val="yellow"/>
+        </w:rPr>
+        <w:t xml:space="preserve">p3 : la figure 1 n'est pas lisible, désolé. </w:t>
+      </w:r>
+      <w:proofErr w:type="gramStart"/>
+      <w:r>
+        <w:rPr>
+          <w:highlight w:val="yellow"/>
+        </w:rPr>
+        <w:t>Par contre</w:t>
+      </w:r>
+      <w:proofErr w:type="gramEnd"/>
+      <w:r>
+        <w:rPr>
+          <w:highlight w:val="yellow"/>
+        </w:rPr>
+        <w:t xml:space="preserve"> je vois que ce n'est pas un arbre comme indiqué, mais un treillis (je ne sais plus de quel type exactement, mais dans un arbre un nœud n'a qu'un seul parent, ce n'est pas le cas ici).</w:t>
+      </w:r>
+      <w:r>
+        <w:t xml:space="preserve"> </w:t>
+      </w:r>
+    </w:p>
+    <w:p/>
+    <w:p>
+      <w:pPr>
+        <w:spacing w:after="0"/>
+      </w:pPr>
+      <w:r>
+        <w:t>p4 : Pouvez-vous donner</w:t>
       </w:r>
       <w:bookmarkStart w:id="0" w:name="_GoBack"/>
       <w:bookmarkEnd w:id="0"/>
-    </w:p>
-    <w:p/>
-    <w:p>
-      <w:r>
-        <w:t xml:space="preserve">p3 : la figure 1 n'est pas lisible, désolé. </w:t>
-      </w:r>
-      <w:proofErr w:type="gramStart"/>
-      <w:r>
-        <w:t>Par contre</w:t>
-      </w:r>
-      <w:proofErr w:type="gramEnd"/>
-      <w:r>
-        <w:t xml:space="preserve"> je vois que ce n'est pas un arbre comme indiqué, mais un treillis (je ne sais plus de quel type exactement, mais dans un arbre un nœud n'a qu'un seul parent, ce n'est pas le cas ici). </w:t>
-      </w:r>
-    </w:p>
-    <w:p/>
-    <w:p>
-      <w:pPr>
-        <w:spacing w:after="0"/>
-      </w:pPr>
-      <w:r>
-        <w:t>p4 : Pouvez-vous donner un exemple de ces deux séquences ? Et ça me paraît normal qu'une séquence aussi générique et fréquence que "</w:t>
+      <w:r>
+        <w:t xml:space="preserve"> un exemple de ces deux séquences ? Et ça me paraît normal qu'une séquence aussi générique et fréquence que "</w:t>
       </w:r>
       <w:proofErr w:type="spellStart"/>
       <w:r>

</xml_diff>

<commit_message>
[ProjRech] Version finale du 20
</commit_message>
<xml_diff>
--- a/master2/docs/00-Remarques_memoireDG.docx
+++ b/master2/docs/00-Remarques_memoireDG.docx
@@ -1,6 +1,6 @@
 
 <file path=word/document.xml><?xml version="1.0" encoding="utf-8"?>
-<w:document xmlns:wpc="http://schemas.microsoft.com/office/word/2010/wordprocessingCanvas" xmlns:cx="http://schemas.microsoft.com/office/drawing/2014/chartex" xmlns:cx1="http://schemas.microsoft.com/office/drawing/2015/9/8/chartex" xmlns:cx2="http://schemas.microsoft.com/office/drawing/2015/10/21/chartex" xmlns:cx3="http://schemas.microsoft.com/office/drawing/2016/5/9/chartex" xmlns:cx4="http://schemas.microsoft.com/office/drawing/2016/5/10/chartex" xmlns:cx5="http://schemas.microsoft.com/office/drawing/2016/5/11/chartex" xmlns:cx6="http://schemas.microsoft.com/office/drawing/2016/5/12/chartex" xmlns:cx7="http://schemas.microsoft.com/office/drawing/2016/5/13/chartex" xmlns:cx8="http://schemas.microsoft.com/office/drawing/2016/5/14/chartex" xmlns:mc="http://schemas.openxmlformats.org/markup-compatibility/2006" xmlns:aink="http://schemas.microsoft.com/office/drawing/2016/ink" xmlns:am3d="http://schemas.microsoft.com/office/drawing/2017/model3d" xmlns:o="urn:schemas-microsoft-com:office:office" xmlns:r="http://schemas.openxmlformats.org/officeDocument/2006/relationships" xmlns:m="http://schemas.openxmlformats.org/officeDocument/2006/math" xmlns:v="urn:schemas-microsoft-com:vml" xmlns:wp14="http://schemas.microsoft.com/office/word/2010/wordprocessingDrawing" xmlns:wp="http://schemas.openxmlformats.org/drawingml/2006/wordprocessingDrawing" xmlns:w10="urn:schemas-microsoft-com:office:word" xmlns:w="http://schemas.openxmlformats.org/wordprocessingml/2006/main" xmlns:w14="http://schemas.microsoft.com/office/word/2010/wordml" xmlns:w15="http://schemas.microsoft.com/office/word/2012/wordml" xmlns:w16cid="http://schemas.microsoft.com/office/word/2016/wordml/cid" xmlns:w16se="http://schemas.microsoft.com/office/word/2015/wordml/symex" xmlns:wpg="http://schemas.microsoft.com/office/word/2010/wordprocessingGroup" xmlns:wpi="http://schemas.microsoft.com/office/word/2010/wordprocessingInk" xmlns:wne="http://schemas.microsoft.com/office/word/2006/wordml" xmlns:wps="http://schemas.microsoft.com/office/word/2010/wordprocessingShape" mc:Ignorable="w14 w15 w16se w16cid wp14">
+<w:document xmlns:wpc="http://schemas.microsoft.com/office/word/2010/wordprocessingCanvas" xmlns:mc="http://schemas.openxmlformats.org/markup-compatibility/2006" xmlns:o="urn:schemas-microsoft-com:office:office" xmlns:r="http://schemas.openxmlformats.org/officeDocument/2006/relationships" xmlns:m="http://schemas.openxmlformats.org/officeDocument/2006/math" xmlns:v="urn:schemas-microsoft-com:vml" xmlns:wp14="http://schemas.microsoft.com/office/word/2010/wordprocessingDrawing" xmlns:wp="http://schemas.openxmlformats.org/drawingml/2006/wordprocessingDrawing" xmlns:w10="urn:schemas-microsoft-com:office:word" xmlns:w="http://schemas.openxmlformats.org/wordprocessingml/2006/main" xmlns:w14="http://schemas.microsoft.com/office/word/2010/wordml" xmlns:wpg="http://schemas.microsoft.com/office/word/2010/wordprocessingGroup" xmlns:wpi="http://schemas.microsoft.com/office/word/2010/wordprocessingInk" xmlns:wne="http://schemas.microsoft.com/office/word/2006/wordml" xmlns:wps="http://schemas.microsoft.com/office/word/2010/wordprocessingShape" mc:Ignorable="w14 wp14">
   <w:body>
     <w:p>
       <w:pPr>
@@ -1877,12 +1877,7 @@
         </w:numPr>
       </w:pPr>
       <w:r>
-        <w:t>Ce que vous dites au bas de la page 36 me paraît peu clair : de plus, l’exemple que vous donnez pour la CS-I est pour moi non acc</w:t>
-      </w:r>
-      <w:bookmarkStart w:id="0" w:name="_GoBack"/>
-      <w:bookmarkEnd w:id="0"/>
-      <w:r>
-        <w:t>eptable</w:t>
+        <w:t>Ce que vous dites au bas de la page 36 me paraît peu clair : de plus, l’exemple que vous donnez pour la CS-I est pour moi non acceptable</w:t>
       </w:r>
       <w:r>
         <w:t xml:space="preserve"> (</w:t>
@@ -2867,21 +2862,7 @@
         <w:rPr>
           <w:highlight w:val="yellow"/>
         </w:rPr>
-        <w:t xml:space="preserve">p3 : la figure 1 n'est pas lisible, désolé. </w:t>
-      </w:r>
-      <w:proofErr w:type="gramStart"/>
-      <w:r>
-        <w:rPr>
-          <w:highlight w:val="yellow"/>
-        </w:rPr>
-        <w:t>Par contre</w:t>
-      </w:r>
-      <w:proofErr w:type="gramEnd"/>
-      <w:r>
-        <w:rPr>
-          <w:highlight w:val="yellow"/>
-        </w:rPr>
-        <w:t xml:space="preserve"> je vois que ce n'est pas un arbre comme indiqué, mais un treillis (je ne sais plus de quel type exactement, mais dans un arbre un nœud n'a qu'un seul parent, ce n'est pas le cas ici).</w:t>
+        <w:t>p3 : la figure 1 n'est pas lisible, désolé. Par contre je vois que ce n'est pas un arbre comme indiqué, mais un treillis (je ne sais plus de quel type exactement, mais dans un arbre un nœud n'a qu'un seul parent, ce n'est pas le cas ici).</w:t>
       </w:r>
       <w:r>
         <w:t xml:space="preserve"> </w:t>
@@ -2925,161 +2906,250 @@
     </w:p>
     <w:p/>
     <w:p>
-      <w:r>
+      <w:pPr>
+        <w:rPr>
+          <w:highlight w:val="yellow"/>
+        </w:rPr>
+      </w:pPr>
+      <w:r>
+        <w:rPr>
+          <w:highlight w:val="yellow"/>
+        </w:rPr>
         <w:t>p6 : regroupez -</w:t>
       </w:r>
       <w:proofErr w:type="spellStart"/>
       <w:r>
         <w:rPr>
           <w:i/>
+          <w:highlight w:val="yellow"/>
         </w:rPr>
         <w:t>tion</w:t>
       </w:r>
       <w:proofErr w:type="spellEnd"/>
       <w:r>
+        <w:rPr>
+          <w:highlight w:val="yellow"/>
+        </w:rPr>
         <w:t xml:space="preserve"> et -</w:t>
       </w:r>
       <w:proofErr w:type="spellStart"/>
       <w:r>
         <w:rPr>
           <w:i/>
+          <w:highlight w:val="yellow"/>
         </w:rPr>
         <w:t>sion</w:t>
       </w:r>
       <w:proofErr w:type="spellEnd"/>
       <w:r>
+        <w:rPr>
+          <w:highlight w:val="yellow"/>
+        </w:rPr>
         <w:t xml:space="preserve"> en -</w:t>
       </w:r>
       <w:r>
         <w:rPr>
           <w:i/>
+          <w:highlight w:val="yellow"/>
         </w:rPr>
         <w:t>ion</w:t>
       </w:r>
       <w:r>
+        <w:rPr>
+          <w:highlight w:val="yellow"/>
+        </w:rPr>
         <w:t xml:space="preserve"> </w:t>
       </w:r>
     </w:p>
     <w:p>
       <w:pPr>
         <w:spacing w:after="0"/>
-      </w:pPr>
-      <w:r>
+        <w:rPr>
+          <w:highlight w:val="yellow"/>
+        </w:rPr>
+      </w:pPr>
+      <w:r>
+        <w:rPr>
+          <w:highlight w:val="yellow"/>
+        </w:rPr>
         <w:t xml:space="preserve">p6 : attention, je crois que vous dites un peu n'importe quoi au niveau morphologique... Je ne vois pas en quoi la liste des résidus que vous donnez se distingue par une modification du radical : </w:t>
       </w:r>
       <w:r>
         <w:rPr>
           <w:i/>
+          <w:highlight w:val="yellow"/>
         </w:rPr>
         <w:t>émergence, résistance, gouvernance</w:t>
       </w:r>
       <w:r>
+        <w:rPr>
+          <w:highlight w:val="yellow"/>
+        </w:rPr>
         <w:t xml:space="preserve"> sont des dérivés normaux en -</w:t>
       </w:r>
       <w:proofErr w:type="spellStart"/>
       <w:r>
         <w:rPr>
           <w:i/>
+          <w:highlight w:val="yellow"/>
         </w:rPr>
         <w:t>ance</w:t>
       </w:r>
       <w:proofErr w:type="spellEnd"/>
       <w:r>
-        <w:t xml:space="preserve"> ; ordre n'est pas un déverbal </w:t>
-      </w:r>
-      <w:proofErr w:type="gramStart"/>
-      <w:r>
-        <w:t xml:space="preserve">de </w:t>
+        <w:rPr>
+          <w:highlight w:val="yellow"/>
+        </w:rPr>
+        <w:t xml:space="preserve"> ; ordre n'est pas un déverbal de </w:t>
       </w:r>
       <w:r>
         <w:rPr>
           <w:i/>
+          <w:highlight w:val="yellow"/>
         </w:rPr>
         <w:t>ordonner</w:t>
       </w:r>
-      <w:proofErr w:type="gramEnd"/>
-      <w:r>
+      <w:r>
+        <w:rPr>
+          <w:highlight w:val="yellow"/>
+        </w:rPr>
         <w:t xml:space="preserve"> (c'est l'inverse) etc. Pour ne pas dire de bêtises, référez-vous à une ressource. Par exemple il y a </w:t>
       </w:r>
       <w:proofErr w:type="spellStart"/>
       <w:r>
+        <w:rPr>
+          <w:highlight w:val="yellow"/>
+        </w:rPr>
         <w:t>Verbaction</w:t>
       </w:r>
       <w:proofErr w:type="spellEnd"/>
       <w:r>
+        <w:rPr>
+          <w:highlight w:val="yellow"/>
+        </w:rPr>
         <w:t xml:space="preserve"> qui est exactement là pour ça : </w:t>
       </w:r>
     </w:p>
     <w:p>
       <w:pPr>
         <w:spacing w:after="0"/>
-      </w:pPr>
-      <w:hyperlink r:id="rId5" w:history="1">
+        <w:rPr>
+          <w:highlight w:val="yellow"/>
+        </w:rPr>
+      </w:pPr>
+      <w:hyperlink r:id="rId6" w:history="1">
         <w:r>
           <w:rPr>
             <w:rStyle w:val="Lienhypertexte"/>
+            <w:highlight w:val="yellow"/>
           </w:rPr>
           <w:t>http://redac.univ-tlse2.fr/lexicons/verbaction.html</w:t>
         </w:r>
       </w:hyperlink>
       <w:r>
+        <w:rPr>
+          <w:highlight w:val="yellow"/>
+        </w:rPr>
         <w:t xml:space="preserve"> </w:t>
       </w:r>
     </w:p>
     <w:p>
       <w:pPr>
         <w:spacing w:after="0"/>
-      </w:pPr>
-      <w:r>
+        <w:rPr>
+          <w:highlight w:val="yellow"/>
+        </w:rPr>
+      </w:pPr>
+      <w:r>
+        <w:rPr>
+          <w:highlight w:val="yellow"/>
+        </w:rPr>
         <w:t xml:space="preserve">Et surtout je pense que c'est le statut de nom d'action qui vous intéresse, </w:t>
       </w:r>
       <w:proofErr w:type="spellStart"/>
       <w:r>
+        <w:rPr>
+          <w:highlight w:val="yellow"/>
+        </w:rPr>
         <w:t>quelque</w:t>
       </w:r>
       <w:proofErr w:type="spellEnd"/>
       <w:r>
+        <w:rPr>
+          <w:highlight w:val="yellow"/>
+        </w:rPr>
         <w:t xml:space="preserve"> soit le procédé morphologique qui le relie au verbe apparenté. </w:t>
       </w:r>
       <w:proofErr w:type="spellStart"/>
-      <w:proofErr w:type="gramStart"/>
-      <w:r>
+      <w:r>
+        <w:rPr>
+          <w:highlight w:val="yellow"/>
+        </w:rPr>
         <w:t>Ca</w:t>
       </w:r>
       <w:proofErr w:type="spellEnd"/>
-      <w:proofErr w:type="gramEnd"/>
-      <w:r>
+      <w:r>
+        <w:rPr>
+          <w:highlight w:val="yellow"/>
+        </w:rPr>
         <w:t xml:space="preserve"> tombe bien, c'est pour ça que </w:t>
       </w:r>
       <w:proofErr w:type="spellStart"/>
       <w:r>
+        <w:rPr>
+          <w:highlight w:val="yellow"/>
+        </w:rPr>
         <w:t>Verbaction</w:t>
       </w:r>
       <w:proofErr w:type="spellEnd"/>
       <w:r>
+        <w:rPr>
+          <w:highlight w:val="yellow"/>
+        </w:rPr>
         <w:t xml:space="preserve"> a été construit. </w:t>
       </w:r>
     </w:p>
-    <w:p/>
+    <w:p>
+      <w:pPr>
+        <w:rPr>
+          <w:highlight w:val="yellow"/>
+        </w:rPr>
+      </w:pPr>
+    </w:p>
     <w:p>
       <w:pPr>
         <w:spacing w:after="0"/>
-      </w:pPr>
-      <w:r>
+        <w:rPr>
+          <w:highlight w:val="yellow"/>
+        </w:rPr>
+      </w:pPr>
+      <w:r>
+        <w:rPr>
+          <w:highlight w:val="yellow"/>
+        </w:rPr>
         <w:t xml:space="preserve">p8-9 : je ne comprends pas le tableau ni votre calcul de corrélation, désolé. Quelle mesure avez-vous utilisée pour obtenir les deux coefficients ? Pour rappel quand on parle de "corrélation" avec un tel coefficient, il s'agit soit de celui de Pearson, soit de Spearman (soit plus rarement de Kendall). Mais dans votre cas je ne vois pas quelles variables numériques vous avez croisées pour les calculer, puisque vous citez des variables </w:t>
       </w:r>
       <w:proofErr w:type="spellStart"/>
       <w:r>
+        <w:rPr>
+          <w:highlight w:val="yellow"/>
+        </w:rPr>
         <w:t>qualitties</w:t>
       </w:r>
       <w:proofErr w:type="spellEnd"/>
       <w:r>
+        <w:rPr>
+          <w:highlight w:val="yellow"/>
+        </w:rPr>
         <w:t xml:space="preserve">... Votre tableau de la page 8 étant un tableau de contingence (enfin je crois), c'est un chi-deux qu'on attendrait, et après cela une mesure de la taille d'effet type phi ou V de Cramer qui donne effectivement un nombre entre 0 (pas de liaison entre les deux variables qualitatives) et 1 (liaison totale) </w:t>
       </w:r>
     </w:p>
     <w:p>
       <w:pPr>
         <w:spacing w:after="0"/>
+        <w:rPr>
+          <w:highlight w:val="yellow"/>
+        </w:rPr>
       </w:pPr>
     </w:p>
     <w:p>
@@ -3087,7 +3157,13 @@
         <w:spacing w:after="0"/>
       </w:pPr>
       <w:r>
-        <w:t xml:space="preserve">Et sinon si c'est un test de significativité il faut indiquer soit le degré de libertés (nombre d'individus - 2 pour les coefficients de corrélations évoqués ci-dessus) soit la valeur critique, soit la valeur-p. </w:t>
+        <w:rPr>
+          <w:highlight w:val="yellow"/>
+        </w:rPr>
+        <w:t>Et sinon si c'est un test de significativité il faut indiquer soit le degré de libertés (nombre d'individus - 2 pour les coefficients de corrélations évoqués ci-dessus) soit la valeur critique, soit la valeur-p.</w:t>
+      </w:r>
+      <w:r>
+        <w:t xml:space="preserve"> </w:t>
       </w:r>
     </w:p>
     <w:p>
@@ -3100,7 +3176,13 @@
         <w:spacing w:after="0"/>
       </w:pPr>
       <w:r>
-        <w:t xml:space="preserve">p11 : qu'entendez-vous par "l'étendue est de 13" ? L'étendue d'une variable numérique est un intervalle (min-max) </w:t>
+        <w:rPr>
+          <w:highlight w:val="yellow"/>
+        </w:rPr>
+        <w:t>p11 : qu'entendez-vous par "l'étendue est de 13" ? L'étendue d'une variable numérique est un intervalle (min-max)</w:t>
+      </w:r>
+      <w:r>
+        <w:t xml:space="preserve"> </w:t>
       </w:r>
     </w:p>
     <w:p>
@@ -3113,23 +3195,13 @@
         <w:spacing w:after="0"/>
       </w:pPr>
       <w:r>
-        <w:t xml:space="preserve">p13 : "le second </w:t>
-      </w:r>
-      <w:proofErr w:type="gramStart"/>
-      <w:r>
-        <w:t>de a</w:t>
-      </w:r>
-      <w:proofErr w:type="gramEnd"/>
-      <w:r>
-        <w:t xml:space="preserve"> le même recteur que le premier, A, alors qu’il s’agit souvent de C" --&gt; il s'agit souvent de B, non ?  Donnez svp un exemple de cas où c'est A qui est recteur du second "de.  Et donc </w:t>
-      </w:r>
-      <w:proofErr w:type="gramStart"/>
-      <w:r>
-        <w:t>au final</w:t>
-      </w:r>
-      <w:proofErr w:type="gramEnd"/>
-      <w:r>
-        <w:t xml:space="preserve"> vous avez appliqué le schéma linéaire normal en ignorant Talismane c'est bien cela ? </w:t>
+        <w:rPr>
+          <w:highlight w:val="yellow"/>
+        </w:rPr>
+        <w:t>p13 : "le second de a le même recteur que le premier, A, alors qu’il s’agit souvent de C" --&gt; il s'agit souvent de B, non ?  Donnez svp un exemple de cas où c'est A qui est recteur du second "de.  Et donc au final vous avez appliqué le schéma linéaire normal en ignorant Talismane c'est bien cela ?</w:t>
+      </w:r>
+      <w:r>
+        <w:t xml:space="preserve"> </w:t>
       </w:r>
     </w:p>
     <w:p>
@@ -3139,12 +3211,23 @@
     </w:p>
     <w:p>
       <w:r>
-        <w:t xml:space="preserve">p13 : associer les têtes aux domaines ne demande pas d'apprentissage automatique mais encore une fois un simple calcul de spécificité type chi-deux. </w:t>
-      </w:r>
-    </w:p>
-    <w:p>
-      <w:r>
-        <w:t>Pour la conclusion, revoir la fin en fonction des calculs de liaison entre les variables qualitatives.</w:t>
+        <w:rPr>
+          <w:highlight w:val="yellow"/>
+        </w:rPr>
+        <w:t>p13 : associer les têtes aux domaines ne demande pas d'apprentissage automatique mais encore une fois un simple calcul de spécificité type chi-deux.</w:t>
+      </w:r>
+      <w:r>
+        <w:t xml:space="preserve"> </w:t>
+      </w:r>
+    </w:p>
+    <w:p>
+      <w:r>
+        <w:t>Pour la conclusion, revoir la fin en fonction des calculs de liaison entre les variables q</w:t>
+      </w:r>
+      <w:bookmarkStart w:id="0" w:name="_GoBack"/>
+      <w:bookmarkEnd w:id="0"/>
+      <w:r>
+        <w:t>ualitatives.</w:t>
       </w:r>
       <w:r>
         <w:tab/>
@@ -3201,8 +3284,8 @@
 </file>
 
 <file path=word/numbering.xml><?xml version="1.0" encoding="utf-8"?>
-<w:numbering xmlns:wpc="http://schemas.microsoft.com/office/word/2010/wordprocessingCanvas" xmlns:cx="http://schemas.microsoft.com/office/drawing/2014/chartex" xmlns:cx1="http://schemas.microsoft.com/office/drawing/2015/9/8/chartex" xmlns:cx2="http://schemas.microsoft.com/office/drawing/2015/10/21/chartex" xmlns:cx3="http://schemas.microsoft.com/office/drawing/2016/5/9/chartex" xmlns:cx4="http://schemas.microsoft.com/office/drawing/2016/5/10/chartex" xmlns:cx5="http://schemas.microsoft.com/office/drawing/2016/5/11/chartex" xmlns:cx6="http://schemas.microsoft.com/office/drawing/2016/5/12/chartex" xmlns:cx7="http://schemas.microsoft.com/office/drawing/2016/5/13/chartex" xmlns:cx8="http://schemas.microsoft.com/office/drawing/2016/5/14/chartex" xmlns:mc="http://schemas.openxmlformats.org/markup-compatibility/2006" xmlns:aink="http://schemas.microsoft.com/office/drawing/2016/ink" xmlns:am3d="http://schemas.microsoft.com/office/drawing/2017/model3d" xmlns:o="urn:schemas-microsoft-com:office:office" xmlns:r="http://schemas.openxmlformats.org/officeDocument/2006/relationships" xmlns:m="http://schemas.openxmlformats.org/officeDocument/2006/math" xmlns:v="urn:schemas-microsoft-com:vml" xmlns:wp14="http://schemas.microsoft.com/office/word/2010/wordprocessingDrawing" xmlns:wp="http://schemas.openxmlformats.org/drawingml/2006/wordprocessingDrawing" xmlns:w10="urn:schemas-microsoft-com:office:word" xmlns:w="http://schemas.openxmlformats.org/wordprocessingml/2006/main" xmlns:w14="http://schemas.microsoft.com/office/word/2010/wordml" xmlns:w15="http://schemas.microsoft.com/office/word/2012/wordml" xmlns:w16cid="http://schemas.microsoft.com/office/word/2016/wordml/cid" xmlns:w16se="http://schemas.microsoft.com/office/word/2015/wordml/symex" xmlns:wpg="http://schemas.microsoft.com/office/word/2010/wordprocessingGroup" xmlns:wpi="http://schemas.microsoft.com/office/word/2010/wordprocessingInk" xmlns:wne="http://schemas.microsoft.com/office/word/2006/wordml" xmlns:wps="http://schemas.microsoft.com/office/word/2010/wordprocessingShape" mc:Ignorable="w14 w15 w16se w16cid wp14">
-  <w:abstractNum w:abstractNumId="0" w15:restartNumberingAfterBreak="0">
+<w:numbering xmlns:wpc="http://schemas.microsoft.com/office/word/2010/wordprocessingCanvas" xmlns:mc="http://schemas.openxmlformats.org/markup-compatibility/2006" xmlns:o="urn:schemas-microsoft-com:office:office" xmlns:r="http://schemas.openxmlformats.org/officeDocument/2006/relationships" xmlns:m="http://schemas.openxmlformats.org/officeDocument/2006/math" xmlns:v="urn:schemas-microsoft-com:vml" xmlns:wp14="http://schemas.microsoft.com/office/word/2010/wordprocessingDrawing" xmlns:wp="http://schemas.openxmlformats.org/drawingml/2006/wordprocessingDrawing" xmlns:w10="urn:schemas-microsoft-com:office:word" xmlns:w="http://schemas.openxmlformats.org/wordprocessingml/2006/main" xmlns:w14="http://schemas.microsoft.com/office/word/2010/wordml" xmlns:wpg="http://schemas.microsoft.com/office/word/2010/wordprocessingGroup" xmlns:wpi="http://schemas.microsoft.com/office/word/2010/wordprocessingInk" xmlns:wne="http://schemas.microsoft.com/office/word/2006/wordml" xmlns:wps="http://schemas.microsoft.com/office/word/2010/wordprocessingShape" mc:Ignorable="w14 wp14">
+  <w:abstractNum w:abstractNumId="0">
     <w:nsid w:val="14F23E6D"/>
     <w:multiLevelType w:val="hybridMultilevel"/>
     <w:tmpl w:val="0F9E7F0E"/>
@@ -3291,7 +3374,7 @@
       </w:pPr>
     </w:lvl>
   </w:abstractNum>
-  <w:abstractNum w:abstractNumId="1" w15:restartNumberingAfterBreak="0">
+  <w:abstractNum w:abstractNumId="1">
     <w:nsid w:val="22EC6ECF"/>
     <w:multiLevelType w:val="hybridMultilevel"/>
     <w:tmpl w:val="998AC3C6"/>
@@ -3403,7 +3486,7 @@
       </w:rPr>
     </w:lvl>
   </w:abstractNum>
-  <w:abstractNum w:abstractNumId="2" w15:restartNumberingAfterBreak="0">
+  <w:abstractNum w:abstractNumId="2">
     <w:nsid w:val="2C0336FF"/>
     <w:multiLevelType w:val="hybridMultilevel"/>
     <w:tmpl w:val="D21404C2"/>
@@ -3515,7 +3598,7 @@
       </w:rPr>
     </w:lvl>
   </w:abstractNum>
-  <w:abstractNum w:abstractNumId="3" w15:restartNumberingAfterBreak="0">
+  <w:abstractNum w:abstractNumId="3">
     <w:nsid w:val="33923023"/>
     <w:multiLevelType w:val="hybridMultilevel"/>
     <w:tmpl w:val="EEC6C1D4"/>
@@ -3628,7 +3711,7 @@
       </w:rPr>
     </w:lvl>
   </w:abstractNum>
-  <w:abstractNum w:abstractNumId="4" w15:restartNumberingAfterBreak="0">
+  <w:abstractNum w:abstractNumId="4">
     <w:nsid w:val="3C734F47"/>
     <w:multiLevelType w:val="hybridMultilevel"/>
     <w:tmpl w:val="13A8881E"/>
@@ -3740,7 +3823,7 @@
       </w:rPr>
     </w:lvl>
   </w:abstractNum>
-  <w:abstractNum w:abstractNumId="5" w15:restartNumberingAfterBreak="0">
+  <w:abstractNum w:abstractNumId="5">
     <w:nsid w:val="42B54E58"/>
     <w:multiLevelType w:val="hybridMultilevel"/>
     <w:tmpl w:val="B44E8262"/>
@@ -3829,7 +3912,7 @@
       </w:pPr>
     </w:lvl>
   </w:abstractNum>
-  <w:abstractNum w:abstractNumId="6" w15:restartNumberingAfterBreak="0">
+  <w:abstractNum w:abstractNumId="6">
     <w:nsid w:val="55933EE4"/>
     <w:multiLevelType w:val="hybridMultilevel"/>
     <w:tmpl w:val="029216C2"/>
@@ -3944,7 +4027,7 @@
       </w:rPr>
     </w:lvl>
   </w:abstractNum>
-  <w:abstractNum w:abstractNumId="7" w15:restartNumberingAfterBreak="0">
+  <w:abstractNum w:abstractNumId="7">
     <w:nsid w:val="58770F62"/>
     <w:multiLevelType w:val="hybridMultilevel"/>
     <w:tmpl w:val="4B4AA3C4"/>
@@ -4033,7 +4116,7 @@
       </w:pPr>
     </w:lvl>
   </w:abstractNum>
-  <w:abstractNum w:abstractNumId="8" w15:restartNumberingAfterBreak="0">
+  <w:abstractNum w:abstractNumId="8">
     <w:nsid w:val="613C17CC"/>
     <w:multiLevelType w:val="hybridMultilevel"/>
     <w:tmpl w:val="4B4642F8"/>
@@ -4153,7 +4236,7 @@
 </file>
 
 <file path=word/styles.xml><?xml version="1.0" encoding="utf-8"?>
-<w:styles xmlns:mc="http://schemas.openxmlformats.org/markup-compatibility/2006" xmlns:r="http://schemas.openxmlformats.org/officeDocument/2006/relationships" xmlns:w="http://schemas.openxmlformats.org/wordprocessingml/2006/main" xmlns:w14="http://schemas.microsoft.com/office/word/2010/wordml" xmlns:w15="http://schemas.microsoft.com/office/word/2012/wordml" xmlns:w16cid="http://schemas.microsoft.com/office/word/2016/wordml/cid" xmlns:w16se="http://schemas.microsoft.com/office/word/2015/wordml/symex" mc:Ignorable="w14 w15 w16se w16cid">
+<w:styles xmlns:mc="http://schemas.openxmlformats.org/markup-compatibility/2006" xmlns:r="http://schemas.openxmlformats.org/officeDocument/2006/relationships" xmlns:w="http://schemas.openxmlformats.org/wordprocessingml/2006/main" xmlns:w14="http://schemas.microsoft.com/office/word/2010/wordml" mc:Ignorable="w14">
   <w:docDefaults>
     <w:rPrDefault>
       <w:rPr>
@@ -4169,384 +4252,431 @@
       </w:pPr>
     </w:pPrDefault>
   </w:docDefaults>
-  <w:latentStyles w:defLockedState="0" w:defUIPriority="99" w:defSemiHidden="0" w:defUnhideWhenUsed="0" w:defQFormat="0" w:count="377">
-    <w:lsdException w:name="Normal" w:uiPriority="0" w:qFormat="1"/>
-    <w:lsdException w:name="heading 1" w:uiPriority="9" w:qFormat="1"/>
-    <w:lsdException w:name="heading 2" w:semiHidden="1" w:uiPriority="9" w:unhideWhenUsed="1" w:qFormat="1"/>
-    <w:lsdException w:name="heading 3" w:semiHidden="1" w:uiPriority="9" w:unhideWhenUsed="1" w:qFormat="1"/>
-    <w:lsdException w:name="heading 4" w:semiHidden="1" w:uiPriority="9" w:unhideWhenUsed="1" w:qFormat="1"/>
-    <w:lsdException w:name="heading 5" w:semiHidden="1" w:uiPriority="9" w:unhideWhenUsed="1" w:qFormat="1"/>
-    <w:lsdException w:name="heading 6" w:semiHidden="1" w:uiPriority="9" w:unhideWhenUsed="1" w:qFormat="1"/>
-    <w:lsdException w:name="heading 7" w:semiHidden="1" w:uiPriority="9" w:unhideWhenUsed="1" w:qFormat="1"/>
-    <w:lsdException w:name="heading 8" w:semiHidden="1" w:uiPriority="9" w:unhideWhenUsed="1" w:qFormat="1"/>
-    <w:lsdException w:name="heading 9" w:semiHidden="1" w:uiPriority="9" w:unhideWhenUsed="1" w:qFormat="1"/>
-    <w:lsdException w:name="index 1" w:semiHidden="1" w:unhideWhenUsed="1"/>
-    <w:lsdException w:name="index 2" w:semiHidden="1" w:unhideWhenUsed="1"/>
-    <w:lsdException w:name="index 3" w:semiHidden="1" w:unhideWhenUsed="1"/>
-    <w:lsdException w:name="index 4" w:semiHidden="1" w:unhideWhenUsed="1"/>
-    <w:lsdException w:name="index 5" w:semiHidden="1" w:unhideWhenUsed="1"/>
-    <w:lsdException w:name="index 6" w:semiHidden="1" w:unhideWhenUsed="1"/>
-    <w:lsdException w:name="index 7" w:semiHidden="1" w:unhideWhenUsed="1"/>
-    <w:lsdException w:name="index 8" w:semiHidden="1" w:unhideWhenUsed="1"/>
-    <w:lsdException w:name="index 9" w:semiHidden="1" w:unhideWhenUsed="1"/>
-    <w:lsdException w:name="toc 1" w:semiHidden="1" w:uiPriority="39" w:unhideWhenUsed="1"/>
-    <w:lsdException w:name="toc 2" w:semiHidden="1" w:uiPriority="39" w:unhideWhenUsed="1"/>
-    <w:lsdException w:name="toc 3" w:semiHidden="1" w:uiPriority="39" w:unhideWhenUsed="1"/>
-    <w:lsdException w:name="toc 4" w:semiHidden="1" w:uiPriority="39" w:unhideWhenUsed="1"/>
-    <w:lsdException w:name="toc 5" w:semiHidden="1" w:uiPriority="39" w:unhideWhenUsed="1"/>
-    <w:lsdException w:name="toc 6" w:semiHidden="1" w:uiPriority="39" w:unhideWhenUsed="1"/>
-    <w:lsdException w:name="toc 7" w:semiHidden="1" w:uiPriority="39" w:unhideWhenUsed="1"/>
-    <w:lsdException w:name="toc 8" w:semiHidden="1" w:uiPriority="39" w:unhideWhenUsed="1"/>
-    <w:lsdException w:name="toc 9" w:semiHidden="1" w:uiPriority="39" w:unhideWhenUsed="1"/>
-    <w:lsdException w:name="Normal Indent" w:semiHidden="1" w:unhideWhenUsed="1"/>
-    <w:lsdException w:name="footnote text" w:semiHidden="1" w:unhideWhenUsed="1"/>
-    <w:lsdException w:name="annotation text" w:semiHidden="1" w:unhideWhenUsed="1"/>
-    <w:lsdException w:name="header" w:semiHidden="1" w:unhideWhenUsed="1"/>
-    <w:lsdException w:name="footer" w:semiHidden="1" w:unhideWhenUsed="1"/>
-    <w:lsdException w:name="index heading" w:semiHidden="1" w:unhideWhenUsed="1"/>
-    <w:lsdException w:name="caption" w:semiHidden="1" w:uiPriority="35" w:unhideWhenUsed="1" w:qFormat="1"/>
-    <w:lsdException w:name="table of figures" w:semiHidden="1" w:unhideWhenUsed="1"/>
-    <w:lsdException w:name="envelope address" w:semiHidden="1" w:unhideWhenUsed="1"/>
-    <w:lsdException w:name="envelope return" w:semiHidden="1" w:unhideWhenUsed="1"/>
-    <w:lsdException w:name="footnote reference" w:semiHidden="1" w:unhideWhenUsed="1"/>
-    <w:lsdException w:name="annotation reference" w:semiHidden="1" w:unhideWhenUsed="1"/>
-    <w:lsdException w:name="line number" w:semiHidden="1" w:unhideWhenUsed="1"/>
-    <w:lsdException w:name="page number" w:semiHidden="1" w:unhideWhenUsed="1"/>
-    <w:lsdException w:name="endnote reference" w:semiHidden="1" w:unhideWhenUsed="1"/>
-    <w:lsdException w:name="endnote text" w:semiHidden="1" w:unhideWhenUsed="1"/>
-    <w:lsdException w:name="table of authorities" w:semiHidden="1" w:unhideWhenUsed="1"/>
-    <w:lsdException w:name="macro" w:semiHidden="1" w:unhideWhenUsed="1"/>
-    <w:lsdException w:name="toa heading" w:semiHidden="1" w:unhideWhenUsed="1"/>
-    <w:lsdException w:name="List" w:semiHidden="1" w:unhideWhenUsed="1"/>
-    <w:lsdException w:name="List Bullet" w:semiHidden="1" w:unhideWhenUsed="1"/>
-    <w:lsdException w:name="List Number" w:semiHidden="1" w:unhideWhenUsed="1"/>
-    <w:lsdException w:name="List 2" w:semiHidden="1" w:unhideWhenUsed="1"/>
-    <w:lsdException w:name="List 3" w:semiHidden="1" w:unhideWhenUsed="1"/>
-    <w:lsdException w:name="List 4" w:semiHidden="1" w:unhideWhenUsed="1"/>
-    <w:lsdException w:name="List 5" w:semiHidden="1" w:unhideWhenUsed="1"/>
-    <w:lsdException w:name="List Bullet 2" w:semiHidden="1" w:unhideWhenUsed="1"/>
-    <w:lsdException w:name="List Bullet 3" w:semiHidden="1" w:unhideWhenUsed="1"/>
-    <w:lsdException w:name="List Bullet 4" w:semiHidden="1" w:unhideWhenUsed="1"/>
-    <w:lsdException w:name="List Bullet 5" w:semiHidden="1" w:unhideWhenUsed="1"/>
-    <w:lsdException w:name="List Number 2" w:semiHidden="1" w:unhideWhenUsed="1"/>
-    <w:lsdException w:name="List Number 3" w:semiHidden="1" w:unhideWhenUsed="1"/>
-    <w:lsdException w:name="List Number 4" w:semiHidden="1" w:unhideWhenUsed="1"/>
-    <w:lsdException w:name="List Number 5" w:semiHidden="1" w:unhideWhenUsed="1"/>
-    <w:lsdException w:name="Title" w:uiPriority="10" w:qFormat="1"/>
-    <w:lsdException w:name="Closing" w:semiHidden="1" w:unhideWhenUsed="1"/>
-    <w:lsdException w:name="Signature" w:semiHidden="1" w:unhideWhenUsed="1"/>
-    <w:lsdException w:name="Default Paragraph Font" w:semiHidden="1" w:uiPriority="1" w:unhideWhenUsed="1"/>
-    <w:lsdException w:name="Body Text" w:semiHidden="1" w:unhideWhenUsed="1"/>
-    <w:lsdException w:name="Body Text Indent" w:semiHidden="1" w:unhideWhenUsed="1"/>
-    <w:lsdException w:name="List Continue" w:semiHidden="1" w:unhideWhenUsed="1"/>
-    <w:lsdException w:name="List Continue 2" w:semiHidden="1" w:unhideWhenUsed="1"/>
-    <w:lsdException w:name="List Continue 3" w:semiHidden="1" w:unhideWhenUsed="1"/>
-    <w:lsdException w:name="List Continue 4" w:semiHidden="1" w:unhideWhenUsed="1"/>
-    <w:lsdException w:name="List Continue 5" w:semiHidden="1" w:unhideWhenUsed="1"/>
-    <w:lsdException w:name="Message Header" w:semiHidden="1" w:unhideWhenUsed="1"/>
-    <w:lsdException w:name="Subtitle" w:uiPriority="11" w:qFormat="1"/>
-    <w:lsdException w:name="Salutation" w:semiHidden="1" w:unhideWhenUsed="1"/>
-    <w:lsdException w:name="Date" w:semiHidden="1" w:unhideWhenUsed="1"/>
-    <w:lsdException w:name="Body Text First Indent" w:semiHidden="1" w:unhideWhenUsed="1"/>
-    <w:lsdException w:name="Body Text First Indent 2" w:semiHidden="1" w:unhideWhenUsed="1"/>
-    <w:lsdException w:name="Note Heading" w:semiHidden="1" w:unhideWhenUsed="1"/>
-    <w:lsdException w:name="Body Text 2" w:semiHidden="1" w:unhideWhenUsed="1"/>
-    <w:lsdException w:name="Body Text 3" w:semiHidden="1" w:unhideWhenUsed="1"/>
-    <w:lsdException w:name="Body Text Indent 2" w:semiHidden="1" w:unhideWhenUsed="1"/>
-    <w:lsdException w:name="Body Text Indent 3" w:semiHidden="1" w:unhideWhenUsed="1"/>
-    <w:lsdException w:name="Block Text" w:semiHidden="1" w:unhideWhenUsed="1"/>
-    <w:lsdException w:name="Hyperlink" w:semiHidden="1" w:unhideWhenUsed="1"/>
-    <w:lsdException w:name="FollowedHyperlink" w:semiHidden="1" w:unhideWhenUsed="1"/>
-    <w:lsdException w:name="Strong" w:uiPriority="22" w:qFormat="1"/>
-    <w:lsdException w:name="Emphasis" w:uiPriority="20" w:qFormat="1"/>
-    <w:lsdException w:name="Document Map" w:semiHidden="1" w:unhideWhenUsed="1"/>
-    <w:lsdException w:name="Plain Text" w:semiHidden="1" w:unhideWhenUsed="1"/>
-    <w:lsdException w:name="E-mail Signature" w:semiHidden="1" w:unhideWhenUsed="1"/>
-    <w:lsdException w:name="HTML Top of Form" w:semiHidden="1" w:unhideWhenUsed="1"/>
-    <w:lsdException w:name="HTML Bottom of Form" w:semiHidden="1" w:unhideWhenUsed="1"/>
-    <w:lsdException w:name="Normal (Web)" w:semiHidden="1" w:unhideWhenUsed="1"/>
-    <w:lsdException w:name="HTML Acronym" w:semiHidden="1" w:unhideWhenUsed="1"/>
-    <w:lsdException w:name="HTML Address" w:semiHidden="1" w:unhideWhenUsed="1"/>
-    <w:lsdException w:name="HTML Cite" w:semiHidden="1" w:unhideWhenUsed="1"/>
-    <w:lsdException w:name="HTML Code" w:semiHidden="1" w:unhideWhenUsed="1"/>
-    <w:lsdException w:name="HTML Definition" w:semiHidden="1" w:unhideWhenUsed="1"/>
-    <w:lsdException w:name="HTML Keyboard" w:semiHidden="1" w:unhideWhenUsed="1"/>
-    <w:lsdException w:name="HTML Preformatted" w:semiHidden="1" w:unhideWhenUsed="1"/>
-    <w:lsdException w:name="HTML Sample" w:semiHidden="1" w:unhideWhenUsed="1"/>
-    <w:lsdException w:name="HTML Typewriter" w:semiHidden="1" w:unhideWhenUsed="1"/>
-    <w:lsdException w:name="HTML Variable" w:semiHidden="1" w:unhideWhenUsed="1"/>
-    <w:lsdException w:name="Normal Table" w:semiHidden="1" w:unhideWhenUsed="1"/>
-    <w:lsdException w:name="annotation subject" w:semiHidden="1" w:unhideWhenUsed="1"/>
-    <w:lsdException w:name="No List" w:semiHidden="1" w:unhideWhenUsed="1"/>
-    <w:lsdException w:name="Outline List 1" w:semiHidden="1" w:unhideWhenUsed="1"/>
-    <w:lsdException w:name="Outline List 2" w:semiHidden="1" w:unhideWhenUsed="1"/>
-    <w:lsdException w:name="Outline List 3" w:semiHidden="1" w:unhideWhenUsed="1"/>
-    <w:lsdException w:name="Table Simple 1" w:semiHidden="1" w:unhideWhenUsed="1"/>
-    <w:lsdException w:name="Table Simple 2" w:semiHidden="1" w:unhideWhenUsed="1"/>
-    <w:lsdException w:name="Table Simple 3" w:semiHidden="1" w:unhideWhenUsed="1"/>
-    <w:lsdException w:name="Table Classic 1" w:semiHidden="1" w:unhideWhenUsed="1"/>
-    <w:lsdException w:name="Table Classic 2" w:semiHidden="1" w:unhideWhenUsed="1"/>
-    <w:lsdException w:name="Table Classic 3" w:semiHidden="1" w:unhideWhenUsed="1"/>
-    <w:lsdException w:name="Table Classic 4" w:semiHidden="1" w:unhideWhenUsed="1"/>
-    <w:lsdException w:name="Table Colorful 1" w:semiHidden="1" w:unhideWhenUsed="1"/>
-    <w:lsdException w:name="Table Colorful 2" w:semiHidden="1" w:unhideWhenUsed="1"/>
-    <w:lsdException w:name="Table Colorful 3" w:semiHidden="1" w:unhideWhenUsed="1"/>
-    <w:lsdException w:name="Table Columns 1" w:semiHidden="1" w:unhideWhenUsed="1"/>
-    <w:lsdException w:name="Table Columns 2" w:semiHidden="1" w:unhideWhenUsed="1"/>
-    <w:lsdException w:name="Table Columns 3" w:semiHidden="1" w:unhideWhenUsed="1"/>
-    <w:lsdException w:name="Table Columns 4" w:semiHidden="1" w:unhideWhenUsed="1"/>
-    <w:lsdException w:name="Table Columns 5" w:semiHidden="1" w:unhideWhenUsed="1"/>
-    <w:lsdException w:name="Table Grid 1" w:semiHidden="1" w:unhideWhenUsed="1"/>
-    <w:lsdException w:name="Table Grid 2" w:semiHidden="1" w:unhideWhenUsed="1"/>
-    <w:lsdException w:name="Table Grid 3" w:semiHidden="1" w:unhideWhenUsed="1"/>
-    <w:lsdException w:name="Table Grid 4" w:semiHidden="1" w:unhideWhenUsed="1"/>
-    <w:lsdException w:name="Table Grid 5" w:semiHidden="1" w:unhideWhenUsed="1"/>
-    <w:lsdException w:name="Table Grid 6" w:semiHidden="1" w:unhideWhenUsed="1"/>
-    <w:lsdException w:name="Table Grid 7" w:semiHidden="1" w:unhideWhenUsed="1"/>
-    <w:lsdException w:name="Table Grid 8" w:semiHidden="1" w:unhideWhenUsed="1"/>
-    <w:lsdException w:name="Table List 1" w:semiHidden="1" w:unhideWhenUsed="1"/>
-    <w:lsdException w:name="Table List 2" w:semiHidden="1" w:unhideWhenUsed="1"/>
-    <w:lsdException w:name="Table List 3" w:semiHidden="1" w:unhideWhenUsed="1"/>
-    <w:lsdException w:name="Table List 4" w:semiHidden="1" w:unhideWhenUsed="1"/>
-    <w:lsdException w:name="Table List 5" w:semiHidden="1" w:unhideWhenUsed="1"/>
-    <w:lsdException w:name="Table List 6" w:semiHidden="1" w:unhideWhenUsed="1"/>
-    <w:lsdException w:name="Table List 7" w:semiHidden="1" w:unhideWhenUsed="1"/>
-    <w:lsdException w:name="Table List 8" w:semiHidden="1" w:unhideWhenUsed="1"/>
-    <w:lsdException w:name="Table 3D effects 1" w:semiHidden="1" w:unhideWhenUsed="1"/>
-    <w:lsdException w:name="Table 3D effects 2" w:semiHidden="1" w:unhideWhenUsed="1"/>
-    <w:lsdException w:name="Table 3D effects 3" w:semiHidden="1" w:unhideWhenUsed="1"/>
-    <w:lsdException w:name="Table Contemporary" w:semiHidden="1" w:unhideWhenUsed="1"/>
-    <w:lsdException w:name="Table Elegant" w:semiHidden="1" w:unhideWhenUsed="1"/>
-    <w:lsdException w:name="Table Professional" w:semiHidden="1" w:unhideWhenUsed="1"/>
-    <w:lsdException w:name="Table Subtle 1" w:semiHidden="1" w:unhideWhenUsed="1"/>
-    <w:lsdException w:name="Table Subtle 2" w:semiHidden="1" w:unhideWhenUsed="1"/>
-    <w:lsdException w:name="Table Web 1" w:semiHidden="1" w:unhideWhenUsed="1"/>
-    <w:lsdException w:name="Table Web 2" w:semiHidden="1" w:unhideWhenUsed="1"/>
-    <w:lsdException w:name="Table Web 3" w:semiHidden="1" w:unhideWhenUsed="1"/>
-    <w:lsdException w:name="Balloon Text" w:semiHidden="1" w:unhideWhenUsed="1"/>
-    <w:lsdException w:name="Table Grid" w:semiHidden="1" w:uiPriority="39" w:unhideWhenUsed="1"/>
-    <w:lsdException w:name="Table Theme" w:semiHidden="1" w:unhideWhenUsed="1"/>
-    <w:lsdException w:name="Placeholder Text" w:semiHidden="1"/>
-    <w:lsdException w:name="No Spacing" w:uiPriority="1" w:qFormat="1"/>
-    <w:lsdException w:name="Light Shading" w:uiPriority="60"/>
-    <w:lsdException w:name="Light List" w:uiPriority="61"/>
-    <w:lsdException w:name="Light Grid" w:uiPriority="62"/>
-    <w:lsdException w:name="Medium Shading 1" w:uiPriority="63"/>
-    <w:lsdException w:name="Medium Shading 2" w:uiPriority="64"/>
-    <w:lsdException w:name="Medium List 1" w:uiPriority="65"/>
-    <w:lsdException w:name="Medium List 2" w:uiPriority="66"/>
-    <w:lsdException w:name="Medium Grid 1" w:uiPriority="67"/>
-    <w:lsdException w:name="Medium Grid 2" w:uiPriority="68"/>
-    <w:lsdException w:name="Medium Grid 3" w:uiPriority="69"/>
-    <w:lsdException w:name="Dark List" w:uiPriority="70"/>
-    <w:lsdException w:name="Colorful Shading" w:uiPriority="71"/>
-    <w:lsdException w:name="Colorful List" w:uiPriority="72"/>
-    <w:lsdException w:name="Colorful Grid" w:uiPriority="73"/>
-    <w:lsdException w:name="Light Shading Accent 1" w:uiPriority="60"/>
-    <w:lsdException w:name="Light List Accent 1" w:uiPriority="61"/>
-    <w:lsdException w:name="Light Grid Accent 1" w:uiPriority="62"/>
-    <w:lsdException w:name="Medium Shading 1 Accent 1" w:uiPriority="63"/>
-    <w:lsdException w:name="Medium Shading 2 Accent 1" w:uiPriority="64"/>
-    <w:lsdException w:name="Medium List 1 Accent 1" w:uiPriority="65"/>
-    <w:lsdException w:name="Revision" w:semiHidden="1"/>
-    <w:lsdException w:name="List Paragraph" w:uiPriority="34" w:qFormat="1"/>
-    <w:lsdException w:name="Quote" w:uiPriority="29" w:qFormat="1"/>
-    <w:lsdException w:name="Intense Quote" w:uiPriority="30" w:qFormat="1"/>
-    <w:lsdException w:name="Medium List 2 Accent 1" w:uiPriority="66"/>
-    <w:lsdException w:name="Medium Grid 1 Accent 1" w:uiPriority="67"/>
-    <w:lsdException w:name="Medium Grid 2 Accent 1" w:uiPriority="68"/>
-    <w:lsdException w:name="Medium Grid 3 Accent 1" w:uiPriority="69"/>
-    <w:lsdException w:name="Dark List Accent 1" w:uiPriority="70"/>
-    <w:lsdException w:name="Colorful Shading Accent 1" w:uiPriority="71"/>
-    <w:lsdException w:name="Colorful List Accent 1" w:uiPriority="72"/>
-    <w:lsdException w:name="Colorful Grid Accent 1" w:uiPriority="73"/>
-    <w:lsdException w:name="Light Shading Accent 2" w:uiPriority="60"/>
-    <w:lsdException w:name="Light List Accent 2" w:uiPriority="61"/>
-    <w:lsdException w:name="Light Grid Accent 2" w:uiPriority="62"/>
-    <w:lsdException w:name="Medium Shading 1 Accent 2" w:uiPriority="63"/>
-    <w:lsdException w:name="Medium Shading 2 Accent 2" w:uiPriority="64"/>
-    <w:lsdException w:name="Medium List 1 Accent 2" w:uiPriority="65"/>
-    <w:lsdException w:name="Medium List 2 Accent 2" w:uiPriority="66"/>
-    <w:lsdException w:name="Medium Grid 1 Accent 2" w:uiPriority="67"/>
-    <w:lsdException w:name="Medium Grid 2 Accent 2" w:uiPriority="68"/>
-    <w:lsdException w:name="Medium Grid 3 Accent 2" w:uiPriority="69"/>
-    <w:lsdException w:name="Dark List Accent 2" w:uiPriority="70"/>
-    <w:lsdException w:name="Colorful Shading Accent 2" w:uiPriority="71"/>
-    <w:lsdException w:name="Colorful List Accent 2" w:uiPriority="72"/>
-    <w:lsdException w:name="Colorful Grid Accent 2" w:uiPriority="73"/>
-    <w:lsdException w:name="Light Shading Accent 3" w:uiPriority="60"/>
-    <w:lsdException w:name="Light List Accent 3" w:uiPriority="61"/>
-    <w:lsdException w:name="Light Grid Accent 3" w:uiPriority="62"/>
-    <w:lsdException w:name="Medium Shading 1 Accent 3" w:uiPriority="63"/>
-    <w:lsdException w:name="Medium Shading 2 Accent 3" w:uiPriority="64"/>
-    <w:lsdException w:name="Medium List 1 Accent 3" w:uiPriority="65"/>
-    <w:lsdException w:name="Medium List 2 Accent 3" w:uiPriority="66"/>
-    <w:lsdException w:name="Medium Grid 1 Accent 3" w:uiPriority="67"/>
-    <w:lsdException w:name="Medium Grid 2 Accent 3" w:uiPriority="68"/>
-    <w:lsdException w:name="Medium Grid 3 Accent 3" w:uiPriority="69"/>
-    <w:lsdException w:name="Dark List Accent 3" w:uiPriority="70"/>
-    <w:lsdException w:name="Colorful Shading Accent 3" w:uiPriority="71"/>
-    <w:lsdException w:name="Colorful List Accent 3" w:uiPriority="72"/>
-    <w:lsdException w:name="Colorful Grid Accent 3" w:uiPriority="73"/>
-    <w:lsdException w:name="Light Shading Accent 4" w:uiPriority="60"/>
-    <w:lsdException w:name="Light List Accent 4" w:uiPriority="61"/>
-    <w:lsdException w:name="Light Grid Accent 4" w:uiPriority="62"/>
-    <w:lsdException w:name="Medium Shading 1 Accent 4" w:uiPriority="63"/>
-    <w:lsdException w:name="Medium Shading 2 Accent 4" w:uiPriority="64"/>
-    <w:lsdException w:name="Medium List 1 Accent 4" w:uiPriority="65"/>
-    <w:lsdException w:name="Medium List 2 Accent 4" w:uiPriority="66"/>
-    <w:lsdException w:name="Medium Grid 1 Accent 4" w:uiPriority="67"/>
-    <w:lsdException w:name="Medium Grid 2 Accent 4" w:uiPriority="68"/>
-    <w:lsdException w:name="Medium Grid 3 Accent 4" w:uiPriority="69"/>
-    <w:lsdException w:name="Dark List Accent 4" w:uiPriority="70"/>
-    <w:lsdException w:name="Colorful Shading Accent 4" w:uiPriority="71"/>
-    <w:lsdException w:name="Colorful List Accent 4" w:uiPriority="72"/>
-    <w:lsdException w:name="Colorful Grid Accent 4" w:uiPriority="73"/>
-    <w:lsdException w:name="Light Shading Accent 5" w:uiPriority="60"/>
-    <w:lsdException w:name="Light List Accent 5" w:uiPriority="61"/>
-    <w:lsdException w:name="Light Grid Accent 5" w:uiPriority="62"/>
-    <w:lsdException w:name="Medium Shading 1 Accent 5" w:uiPriority="63"/>
-    <w:lsdException w:name="Medium Shading 2 Accent 5" w:uiPriority="64"/>
-    <w:lsdException w:name="Medium List 1 Accent 5" w:uiPriority="65"/>
-    <w:lsdException w:name="Medium List 2 Accent 5" w:uiPriority="66"/>
-    <w:lsdException w:name="Medium Grid 1 Accent 5" w:uiPriority="67"/>
-    <w:lsdException w:name="Medium Grid 2 Accent 5" w:uiPriority="68"/>
-    <w:lsdException w:name="Medium Grid 3 Accent 5" w:uiPriority="69"/>
-    <w:lsdException w:name="Dark List Accent 5" w:uiPriority="70"/>
-    <w:lsdException w:name="Colorful Shading Accent 5" w:uiPriority="71"/>
-    <w:lsdException w:name="Colorful List Accent 5" w:uiPriority="72"/>
-    <w:lsdException w:name="Colorful Grid Accent 5" w:uiPriority="73"/>
-    <w:lsdException w:name="Light Shading Accent 6" w:uiPriority="60"/>
-    <w:lsdException w:name="Light List Accent 6" w:uiPriority="61"/>
-    <w:lsdException w:name="Light Grid Accent 6" w:uiPriority="62"/>
-    <w:lsdException w:name="Medium Shading 1 Accent 6" w:uiPriority="63"/>
-    <w:lsdException w:name="Medium Shading 2 Accent 6" w:uiPriority="64"/>
-    <w:lsdException w:name="Medium List 1 Accent 6" w:uiPriority="65"/>
-    <w:lsdException w:name="Medium List 2 Accent 6" w:uiPriority="66"/>
-    <w:lsdException w:name="Medium Grid 1 Accent 6" w:uiPriority="67"/>
-    <w:lsdException w:name="Medium Grid 2 Accent 6" w:uiPriority="68"/>
-    <w:lsdException w:name="Medium Grid 3 Accent 6" w:uiPriority="69"/>
-    <w:lsdException w:name="Dark List Accent 6" w:uiPriority="70"/>
-    <w:lsdException w:name="Colorful Shading Accent 6" w:uiPriority="71"/>
-    <w:lsdException w:name="Colorful List Accent 6" w:uiPriority="72"/>
-    <w:lsdException w:name="Colorful Grid Accent 6" w:uiPriority="73"/>
-    <w:lsdException w:name="Subtle Emphasis" w:uiPriority="19" w:qFormat="1"/>
-    <w:lsdException w:name="Intense Emphasis" w:uiPriority="21" w:qFormat="1"/>
-    <w:lsdException w:name="Subtle Reference" w:uiPriority="31" w:qFormat="1"/>
-    <w:lsdException w:name="Intense Reference" w:uiPriority="32" w:qFormat="1"/>
-    <w:lsdException w:name="Book Title" w:uiPriority="33" w:qFormat="1"/>
-    <w:lsdException w:name="Bibliography" w:semiHidden="1" w:uiPriority="37" w:unhideWhenUsed="1"/>
-    <w:lsdException w:name="TOC Heading" w:semiHidden="1" w:uiPriority="39" w:unhideWhenUsed="1" w:qFormat="1"/>
-    <w:lsdException w:name="Plain Table 1" w:uiPriority="41"/>
-    <w:lsdException w:name="Plain Table 2" w:uiPriority="42"/>
-    <w:lsdException w:name="Plain Table 3" w:uiPriority="43"/>
-    <w:lsdException w:name="Plain Table 4" w:uiPriority="44"/>
-    <w:lsdException w:name="Plain Table 5" w:uiPriority="45"/>
-    <w:lsdException w:name="Grid Table Light" w:uiPriority="40"/>
-    <w:lsdException w:name="Grid Table 1 Light" w:uiPriority="46"/>
-    <w:lsdException w:name="Grid Table 2" w:uiPriority="47"/>
-    <w:lsdException w:name="Grid Table 3" w:uiPriority="48"/>
-    <w:lsdException w:name="Grid Table 4" w:uiPriority="49"/>
-    <w:lsdException w:name="Grid Table 5 Dark" w:uiPriority="50"/>
-    <w:lsdException w:name="Grid Table 6 Colorful" w:uiPriority="51"/>
-    <w:lsdException w:name="Grid Table 7 Colorful" w:uiPriority="52"/>
-    <w:lsdException w:name="Grid Table 1 Light Accent 1" w:uiPriority="46"/>
-    <w:lsdException w:name="Grid Table 2 Accent 1" w:uiPriority="47"/>
-    <w:lsdException w:name="Grid Table 3 Accent 1" w:uiPriority="48"/>
-    <w:lsdException w:name="Grid Table 4 Accent 1" w:uiPriority="49"/>
-    <w:lsdException w:name="Grid Table 5 Dark Accent 1" w:uiPriority="50"/>
-    <w:lsdException w:name="Grid Table 6 Colorful Accent 1" w:uiPriority="51"/>
-    <w:lsdException w:name="Grid Table 7 Colorful Accent 1" w:uiPriority="52"/>
-    <w:lsdException w:name="Grid Table 1 Light Accent 2" w:uiPriority="46"/>
-    <w:lsdException w:name="Grid Table 2 Accent 2" w:uiPriority="47"/>
-    <w:lsdException w:name="Grid Table 3 Accent 2" w:uiPriority="48"/>
-    <w:lsdException w:name="Grid Table 4 Accent 2" w:uiPriority="49"/>
-    <w:lsdException w:name="Grid Table 5 Dark Accent 2" w:uiPriority="50"/>
-    <w:lsdException w:name="Grid Table 6 Colorful Accent 2" w:uiPriority="51"/>
-    <w:lsdException w:name="Grid Table 7 Colorful Accent 2" w:uiPriority="52"/>
-    <w:lsdException w:name="Grid Table 1 Light Accent 3" w:uiPriority="46"/>
-    <w:lsdException w:name="Grid Table 2 Accent 3" w:uiPriority="47"/>
-    <w:lsdException w:name="Grid Table 3 Accent 3" w:uiPriority="48"/>
-    <w:lsdException w:name="Grid Table 4 Accent 3" w:uiPriority="49"/>
-    <w:lsdException w:name="Grid Table 5 Dark Accent 3" w:uiPriority="50"/>
-    <w:lsdException w:name="Grid Table 6 Colorful Accent 3" w:uiPriority="51"/>
-    <w:lsdException w:name="Grid Table 7 Colorful Accent 3" w:uiPriority="52"/>
-    <w:lsdException w:name="Grid Table 1 Light Accent 4" w:uiPriority="46"/>
-    <w:lsdException w:name="Grid Table 2 Accent 4" w:uiPriority="47"/>
-    <w:lsdException w:name="Grid Table 3 Accent 4" w:uiPriority="48"/>
-    <w:lsdException w:name="Grid Table 4 Accent 4" w:uiPriority="49"/>
-    <w:lsdException w:name="Grid Table 5 Dark Accent 4" w:uiPriority="50"/>
-    <w:lsdException w:name="Grid Table 6 Colorful Accent 4" w:uiPriority="51"/>
-    <w:lsdException w:name="Grid Table 7 Colorful Accent 4" w:uiPriority="52"/>
-    <w:lsdException w:name="Grid Table 1 Light Accent 5" w:uiPriority="46"/>
-    <w:lsdException w:name="Grid Table 2 Accent 5" w:uiPriority="47"/>
-    <w:lsdException w:name="Grid Table 3 Accent 5" w:uiPriority="48"/>
-    <w:lsdException w:name="Grid Table 4 Accent 5" w:uiPriority="49"/>
-    <w:lsdException w:name="Grid Table 5 Dark Accent 5" w:uiPriority="50"/>
-    <w:lsdException w:name="Grid Table 6 Colorful Accent 5" w:uiPriority="51"/>
-    <w:lsdException w:name="Grid Table 7 Colorful Accent 5" w:uiPriority="52"/>
-    <w:lsdException w:name="Grid Table 1 Light Accent 6" w:uiPriority="46"/>
-    <w:lsdException w:name="Grid Table 2 Accent 6" w:uiPriority="47"/>
-    <w:lsdException w:name="Grid Table 3 Accent 6" w:uiPriority="48"/>
-    <w:lsdException w:name="Grid Table 4 Accent 6" w:uiPriority="49"/>
-    <w:lsdException w:name="Grid Table 5 Dark Accent 6" w:uiPriority="50"/>
-    <w:lsdException w:name="Grid Table 6 Colorful Accent 6" w:uiPriority="51"/>
-    <w:lsdException w:name="Grid Table 7 Colorful Accent 6" w:uiPriority="52"/>
-    <w:lsdException w:name="List Table 1 Light" w:uiPriority="46"/>
-    <w:lsdException w:name="List Table 2" w:uiPriority="47"/>
-    <w:lsdException w:name="List Table 3" w:uiPriority="48"/>
-    <w:lsdException w:name="List Table 4" w:uiPriority="49"/>
-    <w:lsdException w:name="List Table 5 Dark" w:uiPriority="50"/>
-    <w:lsdException w:name="List Table 6 Colorful" w:uiPriority="51"/>
-    <w:lsdException w:name="List Table 7 Colorful" w:uiPriority="52"/>
-    <w:lsdException w:name="List Table 1 Light Accent 1" w:uiPriority="46"/>
-    <w:lsdException w:name="List Table 2 Accent 1" w:uiPriority="47"/>
-    <w:lsdException w:name="List Table 3 Accent 1" w:uiPriority="48"/>
-    <w:lsdException w:name="List Table 4 Accent 1" w:uiPriority="49"/>
-    <w:lsdException w:name="List Table 5 Dark Accent 1" w:uiPriority="50"/>
-    <w:lsdException w:name="List Table 6 Colorful Accent 1" w:uiPriority="51"/>
-    <w:lsdException w:name="List Table 7 Colorful Accent 1" w:uiPriority="52"/>
-    <w:lsdException w:name="List Table 1 Light Accent 2" w:uiPriority="46"/>
-    <w:lsdException w:name="List Table 2 Accent 2" w:uiPriority="47"/>
-    <w:lsdException w:name="List Table 3 Accent 2" w:uiPriority="48"/>
-    <w:lsdException w:name="List Table 4 Accent 2" w:uiPriority="49"/>
-    <w:lsdException w:name="List Table 5 Dark Accent 2" w:uiPriority="50"/>
-    <w:lsdException w:name="List Table 6 Colorful Accent 2" w:uiPriority="51"/>
-    <w:lsdException w:name="List Table 7 Colorful Accent 2" w:uiPriority="52"/>
-    <w:lsdException w:name="List Table 1 Light Accent 3" w:uiPriority="46"/>
-    <w:lsdException w:name="List Table 2 Accent 3" w:uiPriority="47"/>
-    <w:lsdException w:name="List Table 3 Accent 3" w:uiPriority="48"/>
-    <w:lsdException w:name="List Table 4 Accent 3" w:uiPriority="49"/>
-    <w:lsdException w:name="List Table 5 Dark Accent 3" w:uiPriority="50"/>
-    <w:lsdException w:name="List Table 6 Colorful Accent 3" w:uiPriority="51"/>
-    <w:lsdException w:name="List Table 7 Colorful Accent 3" w:uiPriority="52"/>
-    <w:lsdException w:name="List Table 1 Light Accent 4" w:uiPriority="46"/>
-    <w:lsdException w:name="List Table 2 Accent 4" w:uiPriority="47"/>
-    <w:lsdException w:name="List Table 3 Accent 4" w:uiPriority="48"/>
-    <w:lsdException w:name="List Table 4 Accent 4" w:uiPriority="49"/>
-    <w:lsdException w:name="List Table 5 Dark Accent 4" w:uiPriority="50"/>
-    <w:lsdException w:name="List Table 6 Colorful Accent 4" w:uiPriority="51"/>
-    <w:lsdException w:name="List Table 7 Colorful Accent 4" w:uiPriority="52"/>
-    <w:lsdException w:name="List Table 1 Light Accent 5" w:uiPriority="46"/>
-    <w:lsdException w:name="List Table 2 Accent 5" w:uiPriority="47"/>
-    <w:lsdException w:name="List Table 3 Accent 5" w:uiPriority="48"/>
-    <w:lsdException w:name="List Table 4 Accent 5" w:uiPriority="49"/>
-    <w:lsdException w:name="List Table 5 Dark Accent 5" w:uiPriority="50"/>
-    <w:lsdException w:name="List Table 6 Colorful Accent 5" w:uiPriority="51"/>
-    <w:lsdException w:name="List Table 7 Colorful Accent 5" w:uiPriority="52"/>
-    <w:lsdException w:name="List Table 1 Light Accent 6" w:uiPriority="46"/>
-    <w:lsdException w:name="List Table 2 Accent 6" w:uiPriority="47"/>
-    <w:lsdException w:name="List Table 3 Accent 6" w:uiPriority="48"/>
-    <w:lsdException w:name="List Table 4 Accent 6" w:uiPriority="49"/>
-    <w:lsdException w:name="List Table 5 Dark Accent 6" w:uiPriority="50"/>
-    <w:lsdException w:name="List Table 6 Colorful Accent 6" w:uiPriority="51"/>
-    <w:lsdException w:name="List Table 7 Colorful Accent 6" w:uiPriority="52"/>
-    <w:lsdException w:name="Mention" w:semiHidden="1" w:unhideWhenUsed="1"/>
-    <w:lsdException w:name="Smart Hyperlink" w:semiHidden="1" w:unhideWhenUsed="1"/>
-    <w:lsdException w:name="Hashtag" w:semiHidden="1" w:unhideWhenUsed="1"/>
-    <w:lsdException w:name="Unresolved Mention" w:semiHidden="1" w:unhideWhenUsed="1"/>
-    <w:lsdException w:name="Smart Link" w:semiHidden="1" w:unhideWhenUsed="1"/>
-    <w:lsdException w:name="Smart Link Error" w:semiHidden="1" w:unhideWhenUsed="1"/>
+  <w:latentStyles w:defLockedState="0" w:defUIPriority="99" w:defSemiHidden="1" w:defUnhideWhenUsed="1" w:defQFormat="0" w:count="267">
+    <w:lsdException w:name="Normal" w:semiHidden="0" w:uiPriority="0" w:unhideWhenUsed="0" w:qFormat="1"/>
+    <w:lsdException w:name="heading 1" w:semiHidden="0" w:uiPriority="9" w:unhideWhenUsed="0" w:qFormat="1"/>
+    <w:lsdException w:name="heading 2" w:uiPriority="9" w:qFormat="1"/>
+    <w:lsdException w:name="heading 3" w:uiPriority="9" w:qFormat="1"/>
+    <w:lsdException w:name="heading 4" w:uiPriority="9" w:qFormat="1"/>
+    <w:lsdException w:name="heading 5" w:uiPriority="9" w:qFormat="1"/>
+    <w:lsdException w:name="heading 6" w:uiPriority="9" w:qFormat="1"/>
+    <w:lsdException w:name="heading 7" w:uiPriority="9" w:qFormat="1"/>
+    <w:lsdException w:name="heading 8" w:uiPriority="9" w:qFormat="1"/>
+    <w:lsdException w:name="heading 9" w:uiPriority="9" w:qFormat="1"/>
+    <w:lsdException w:name="toc 1" w:uiPriority="39"/>
+    <w:lsdException w:name="toc 2" w:uiPriority="39"/>
+    <w:lsdException w:name="toc 3" w:uiPriority="39"/>
+    <w:lsdException w:name="toc 4" w:uiPriority="39"/>
+    <w:lsdException w:name="toc 5" w:uiPriority="39"/>
+    <w:lsdException w:name="toc 6" w:uiPriority="39"/>
+    <w:lsdException w:name="toc 7" w:uiPriority="39"/>
+    <w:lsdException w:name="toc 8" w:uiPriority="39"/>
+    <w:lsdException w:name="toc 9" w:uiPriority="39"/>
+    <w:lsdException w:name="caption" w:uiPriority="35" w:qFormat="1"/>
+    <w:lsdException w:name="Title" w:semiHidden="0" w:uiPriority="10" w:unhideWhenUsed="0" w:qFormat="1"/>
+    <w:lsdException w:name="Default Paragraph Font" w:uiPriority="1"/>
+    <w:lsdException w:name="Subtitle" w:semiHidden="0" w:uiPriority="11" w:unhideWhenUsed="0" w:qFormat="1"/>
+    <w:lsdException w:name="Strong" w:semiHidden="0" w:uiPriority="22" w:unhideWhenUsed="0" w:qFormat="1"/>
+    <w:lsdException w:name="Emphasis" w:semiHidden="0" w:uiPriority="20" w:unhideWhenUsed="0" w:qFormat="1"/>
+    <w:lsdException w:name="Table Grid" w:uiPriority="39"/>
+    <w:lsdException w:name="Placeholder Text" w:unhideWhenUsed="0"/>
+    <w:lsdException w:name="No Spacing" w:semiHidden="0" w:uiPriority="1" w:unhideWhenUsed="0" w:qFormat="1"/>
+    <w:lsdException w:name="Light Shading" w:semiHidden="0" w:uiPriority="60" w:unhideWhenUsed="0"/>
+    <w:lsdException w:name="Light List" w:semiHidden="0" w:uiPriority="61" w:unhideWhenUsed="0"/>
+    <w:lsdException w:name="Light Grid" w:semiHidden="0" w:uiPriority="62" w:unhideWhenUsed="0"/>
+    <w:lsdException w:name="Medium Shading 1" w:semiHidden="0" w:uiPriority="63" w:unhideWhenUsed="0"/>
+    <w:lsdException w:name="Medium Shading 2" w:semiHidden="0" w:uiPriority="64" w:unhideWhenUsed="0"/>
+    <w:lsdException w:name="Medium List 1" w:semiHidden="0" w:uiPriority="65" w:unhideWhenUsed="0"/>
+    <w:lsdException w:name="Medium List 2" w:semiHidden="0" w:uiPriority="66" w:unhideWhenUsed="0"/>
+    <w:lsdException w:name="Medium Grid 1" w:semiHidden="0" w:uiPriority="67" w:unhideWhenUsed="0"/>
+    <w:lsdException w:name="Medium Grid 2" w:semiHidden="0" w:uiPriority="68" w:unhideWhenUsed="0"/>
+    <w:lsdException w:name="Medium Grid 3" w:semiHidden="0" w:uiPriority="69" w:unhideWhenUsed="0"/>
+    <w:lsdException w:name="Dark List" w:semiHidden="0" w:uiPriority="70" w:unhideWhenUsed="0"/>
+    <w:lsdException w:name="Colorful Shading" w:semiHidden="0" w:uiPriority="71" w:unhideWhenUsed="0"/>
+    <w:lsdException w:name="Colorful List" w:semiHidden="0" w:uiPriority="72" w:unhideWhenUsed="0"/>
+    <w:lsdException w:name="Colorful Grid" w:semiHidden="0" w:uiPriority="73" w:unhideWhenUsed="0"/>
+    <w:lsdException w:name="Light Shading Accent 1" w:semiHidden="0" w:uiPriority="60" w:unhideWhenUsed="0"/>
+    <w:lsdException w:name="Light List Accent 1" w:semiHidden="0" w:uiPriority="61" w:unhideWhenUsed="0"/>
+    <w:lsdException w:name="Light Grid Accent 1" w:semiHidden="0" w:uiPriority="62" w:unhideWhenUsed="0"/>
+    <w:lsdException w:name="Medium Shading 1 Accent 1" w:semiHidden="0" w:uiPriority="63" w:unhideWhenUsed="0"/>
+    <w:lsdException w:name="Medium Shading 2 Accent 1" w:semiHidden="0" w:uiPriority="64" w:unhideWhenUsed="0"/>
+    <w:lsdException w:name="Medium List 1 Accent 1" w:semiHidden="0" w:uiPriority="65" w:unhideWhenUsed="0"/>
+    <w:lsdException w:name="Revision" w:unhideWhenUsed="0"/>
+    <w:lsdException w:name="List Paragraph" w:semiHidden="0" w:uiPriority="34" w:unhideWhenUsed="0" w:qFormat="1"/>
+    <w:lsdException w:name="Quote" w:semiHidden="0" w:uiPriority="29" w:unhideWhenUsed="0" w:qFormat="1"/>
+    <w:lsdException w:name="Intense Quote" w:semiHidden="0" w:uiPriority="30" w:unhideWhenUsed="0" w:qFormat="1"/>
+    <w:lsdException w:name="Medium List 2 Accent 1" w:semiHidden="0" w:uiPriority="66" w:unhideWhenUsed="0"/>
+    <w:lsdException w:name="Medium Grid 1 Accent 1" w:semiHidden="0" w:uiPriority="67" w:unhideWhenUsed="0"/>
+    <w:lsdException w:name="Medium Grid 2 Accent 1" w:semiHidden="0" w:uiPriority="68" w:unhideWhenUsed="0"/>
+    <w:lsdException w:name="Medium Grid 3 Accent 1" w:semiHidden="0" w:uiPriority="69" w:unhideWhenUsed="0"/>
+    <w:lsdException w:name="Dark List Accent 1" w:semiHidden="0" w:uiPriority="70" w:unhideWhenUsed="0"/>
+    <w:lsdException w:name="Colorful Shading Accent 1" w:semiHidden="0" w:uiPriority="71" w:unhideWhenUsed="0"/>
+    <w:lsdException w:name="Colorful List Accent 1" w:semiHidden="0" w:uiPriority="72" w:unhideWhenUsed="0"/>
+    <w:lsdException w:name="Colorful Grid Accent 1" w:semiHidden="0" w:uiPriority="73" w:unhideWhenUsed="0"/>
+    <w:lsdException w:name="Light Shading Accent 2" w:semiHidden="0" w:uiPriority="60" w:unhideWhenUsed="0"/>
+    <w:lsdException w:name="Light List Accent 2" w:semiHidden="0" w:uiPriority="61" w:unhideWhenUsed="0"/>
+    <w:lsdException w:name="Light Grid Accent 2" w:semiHidden="0" w:uiPriority="62" w:unhideWhenUsed="0"/>
+    <w:lsdException w:name="Medium Shading 1 Accent 2" w:semiHidden="0" w:uiPriority="63" w:unhideWhenUsed="0"/>
+    <w:lsdException w:name="Medium Shading 2 Accent 2" w:semiHidden="0" w:uiPriority="64" w:unhideWhenUsed="0"/>
+    <w:lsdException w:name="Medium List 1 Accent 2" w:semiHidden="0" w:uiPriority="65" w:unhideWhenUsed="0"/>
+    <w:lsdException w:name="Medium List 2 Accent 2" w:semiHidden="0" w:uiPriority="66" w:unhideWhenUsed="0"/>
+    <w:lsdException w:name="Medium Grid 1 Accent 2" w:semiHidden="0" w:uiPriority="67" w:unhideWhenUsed="0"/>
+    <w:lsdException w:name="Medium Grid 2 Accent 2" w:semiHidden="0" w:uiPriority="68" w:unhideWhenUsed="0"/>
+    <w:lsdException w:name="Medium Grid 3 Accent 2" w:semiHidden="0" w:uiPriority="69" w:unhideWhenUsed="0"/>
+    <w:lsdException w:name="Dark List Accent 2" w:semiHidden="0" w:uiPriority="70" w:unhideWhenUsed="0"/>
+    <w:lsdException w:name="Colorful Shading Accent 2" w:semiHidden="0" w:uiPriority="71" w:unhideWhenUsed="0"/>
+    <w:lsdException w:name="Colorful List Accent 2" w:semiHidden="0" w:uiPriority="72" w:unhideWhenUsed="0"/>
+    <w:lsdException w:name="Colorful Grid Accent 2" w:semiHidden="0" w:uiPriority="73" w:unhideWhenUsed="0"/>
+    <w:lsdException w:name="Light Shading Accent 3" w:semiHidden="0" w:uiPriority="60" w:unhideWhenUsed="0"/>
+    <w:lsdException w:name="Light List Accent 3" w:semiHidden="0" w:uiPriority="61" w:unhideWhenUsed="0"/>
+    <w:lsdException w:name="Light Grid Accent 3" w:semiHidden="0" w:uiPriority="62" w:unhideWhenUsed="0"/>
+    <w:lsdException w:name="Medium Shading 1 Accent 3" w:semiHidden="0" w:uiPriority="63" w:unhideWhenUsed="0"/>
+    <w:lsdException w:name="Medium Shading 2 Accent 3" w:semiHidden="0" w:uiPriority="64" w:unhideWhenUsed="0"/>
+    <w:lsdException w:name="Medium List 1 Accent 3" w:semiHidden="0" w:uiPriority="65" w:unhideWhenUsed="0"/>
+    <w:lsdException w:name="Medium List 2 Accent 3" w:semiHidden="0" w:uiPriority="66" w:unhideWhenUsed="0"/>
+    <w:lsdException w:name="Medium Grid 1 Accent 3" w:semiHidden="0" w:uiPriority="67" w:unhideWhenUsed="0"/>
+    <w:lsdException w:name="Medium Grid 2 Accent 3" w:semiHidden="0" w:uiPriority="68" w:unhideWhenUsed="0"/>
+    <w:lsdException w:name="Medium Grid 3 Accent 3" w:semiHidden="0" w:uiPriority="69" w:unhideWhenUsed="0"/>
+    <w:lsdException w:name="Dark List Accent 3" w:semiHidden="0" w:uiPriority="70" w:unhideWhenUsed="0"/>
+    <w:lsdException w:name="Colorful Shading Accent 3" w:semiHidden="0" w:uiPriority="71" w:unhideWhenUsed="0"/>
+    <w:lsdException w:name="Colorful List Accent 3" w:semiHidden="0" w:uiPriority="72" w:unhideWhenUsed="0"/>
+    <w:lsdException w:name="Colorful Grid Accent 3" w:semiHidden="0" w:uiPriority="73" w:unhideWhenUsed="0"/>
+    <w:lsdException w:name="Light Shading Accent 4" w:semiHidden="0" w:uiPriority="60" w:unhideWhenUsed="0"/>
+    <w:lsdException w:name="Light List Accent 4" w:semiHidden="0" w:uiPriority="61" w:unhideWhenUsed="0"/>
+    <w:lsdException w:name="Light Grid Accent 4" w:semiHidden="0" w:uiPriority="62" w:unhideWhenUsed="0"/>
+    <w:lsdException w:name="Medium Shading 1 Accent 4" w:semiHidden="0" w:uiPriority="63" w:unhideWhenUsed="0"/>
+    <w:lsdException w:name="Medium Shading 2 Accent 4" w:semiHidden="0" w:uiPriority="64" w:unhideWhenUsed="0"/>
+    <w:lsdException w:name="Medium List 1 Accent 4" w:semiHidden="0" w:uiPriority="65" w:unhideWhenUsed="0"/>
+    <w:lsdException w:name="Medium List 2 Accent 4" w:semiHidden="0" w:uiPriority="66" w:unhideWhenUsed="0"/>
+    <w:lsdException w:name="Medium Grid 1 Accent 4" w:semiHidden="0" w:uiPriority="67" w:unhideWhenUsed="0"/>
+    <w:lsdException w:name="Medium Grid 2 Accent 4" w:semiHidden="0" w:uiPriority="68" w:unhideWhenUsed="0"/>
+    <w:lsdException w:name="Medium Grid 3 Accent 4" w:semiHidden="0" w:uiPriority="69" w:unhideWhenUsed="0"/>
+    <w:lsdException w:name="Dark List Accent 4" w:semiHidden="0" w:uiPriority="70" w:unhideWhenUsed="0"/>
+    <w:lsdException w:name="Colorful Shading Accent 4" w:semiHidden="0" w:uiPriority="71" w:unhideWhenUsed="0"/>
+    <w:lsdException w:name="Colorful List Accent 4" w:semiHidden="0" w:uiPriority="72" w:unhideWhenUsed="0"/>
+    <w:lsdException w:name="Colorful Grid Accent 4" w:semiHidden="0" w:uiPriority="73" w:unhideWhenUsed="0"/>
+    <w:lsdException w:name="Light Shading Accent 5" w:semiHidden="0" w:uiPriority="60" w:unhideWhenUsed="0"/>
+    <w:lsdException w:name="Light List Accent 5" w:semiHidden="0" w:uiPriority="61" w:unhideWhenUsed="0"/>
+    <w:lsdException w:name="Light Grid Accent 5" w:semiHidden="0" w:uiPriority="62" w:unhideWhenUsed="0"/>
+    <w:lsdException w:name="Medium Shading 1 Accent 5" w:semiHidden="0" w:uiPriority="63" w:unhideWhenUsed="0"/>
+    <w:lsdException w:name="Medium Shading 2 Accent 5" w:semiHidden="0" w:uiPriority="64" w:unhideWhenUsed="0"/>
+    <w:lsdException w:name="Medium List 1 Accent 5" w:semiHidden="0" w:uiPriority="65" w:unhideWhenUsed="0"/>
+    <w:lsdException w:name="Medium List 2 Accent 5" w:semiHidden="0" w:uiPriority="66" w:unhideWhenUsed="0"/>
+    <w:lsdException w:name="Medium Grid 1 Accent 5" w:semiHidden="0" w:uiPriority="67" w:unhideWhenUsed="0"/>
+    <w:lsdException w:name="Medium Grid 2 Accent 5" w:semiHidden="0" w:uiPriority="68" w:unhideWhenUsed="0"/>
+    <w:lsdException w:name="Medium Grid 3 Accent 5" w:semiHidden="0" w:uiPriority="69" w:unhideWhenUsed="0"/>
+    <w:lsdException w:name="Dark List Accent 5" w:semiHidden="0" w:uiPriority="70" w:unhideWhenUsed="0"/>
+    <w:lsdException w:name="Colorful Shading Accent 5" w:semiHidden="0" w:uiPriority="71" w:unhideWhenUsed="0"/>
+    <w:lsdException w:name="Colorful List Accent 5" w:semiHidden="0" w:uiPriority="72" w:unhideWhenUsed="0"/>
+    <w:lsdException w:name="Colorful Grid Accent 5" w:semiHidden="0" w:uiPriority="73" w:unhideWhenUsed="0"/>
+    <w:lsdException w:name="Light Shading Accent 6" w:semiHidden="0" w:uiPriority="60" w:unhideWhenUsed="0"/>
+    <w:lsdException w:name="Light List Accent 6" w:semiHidden="0" w:uiPriority="61" w:unhideWhenUsed="0"/>
+    <w:lsdException w:name="Light Grid Accent 6" w:semiHidden="0" w:uiPriority="62" w:unhideWhenUsed="0"/>
+    <w:lsdException w:name="Medium Shading 1 Accent 6" w:semiHidden="0" w:uiPriority="63" w:unhideWhenUsed="0"/>
+    <w:lsdException w:name="Medium Shading 2 Accent 6" w:semiHidden="0" w:uiPriority="64" w:unhideWhenUsed="0"/>
+    <w:lsdException w:name="Medium List 1 Accent 6" w:semiHidden="0" w:uiPriority="65" w:unhideWhenUsed="0"/>
+    <w:lsdException w:name="Medium List 2 Accent 6" w:semiHidden="0" w:uiPriority="66" w:unhideWhenUsed="0"/>
+    <w:lsdException w:name="Medium Grid 1 Accent 6" w:semiHidden="0" w:uiPriority="67" w:unhideWhenUsed="0"/>
+    <w:lsdException w:name="Medium Grid 2 Accent 6" w:semiHidden="0" w:uiPriority="68" w:unhideWhenUsed="0"/>
+    <w:lsdException w:name="Medium Grid 3 Accent 6" w:semiHidden="0" w:uiPriority="69" w:unhideWhenUsed="0"/>
+    <w:lsdException w:name="Dark List Accent 6" w:semiHidden="0" w:uiPriority="70" w:unhideWhenUsed="0"/>
+    <w:lsdException w:name="Colorful Shading Accent 6" w:semiHidden="0" w:uiPriority="71" w:unhideWhenUsed="0"/>
+    <w:lsdException w:name="Colorful List Accent 6" w:semiHidden="0" w:uiPriority="72" w:unhideWhenUsed="0"/>
+    <w:lsdException w:name="Colorful Grid Accent 6" w:semiHidden="0" w:uiPriority="73" w:unhideWhenUsed="0"/>
+    <w:lsdException w:name="Subtle Emphasis" w:semiHidden="0" w:uiPriority="19" w:unhideWhenUsed="0" w:qFormat="1"/>
+    <w:lsdException w:name="Intense Emphasis" w:semiHidden="0" w:uiPriority="21" w:unhideWhenUsed="0" w:qFormat="1"/>
+    <w:lsdException w:name="Subtle Reference" w:semiHidden="0" w:uiPriority="31" w:unhideWhenUsed="0" w:qFormat="1"/>
+    <w:lsdException w:name="Intense Reference" w:semiHidden="0" w:uiPriority="32" w:unhideWhenUsed="0" w:qFormat="1"/>
+    <w:lsdException w:name="Book Title" w:semiHidden="0" w:uiPriority="33" w:unhideWhenUsed="0" w:qFormat="1"/>
+    <w:lsdException w:name="Bibliography" w:uiPriority="37"/>
+    <w:lsdException w:name="TOC Heading" w:uiPriority="39" w:qFormat="1"/>
+  </w:latentStyles>
+  <w:style w:type="paragraph" w:default="1" w:styleId="Normal">
+    <w:name w:val="Normal"/>
+    <w:qFormat/>
+    <w:rsid w:val="007C7E36"/>
+    <w:pPr>
+      <w:spacing w:after="120" w:line="240" w:lineRule="auto"/>
+      <w:jc w:val="both"/>
+    </w:pPr>
+    <w:rPr>
+      <w:rFonts w:ascii="Cambria" w:hAnsi="Cambria"/>
+      <w:sz w:val="26"/>
+      <w:szCs w:val="26"/>
+    </w:rPr>
+  </w:style>
+  <w:style w:type="paragraph" w:styleId="Titre1">
+    <w:name w:val="heading 1"/>
+    <w:basedOn w:val="Normal"/>
+    <w:next w:val="Normal"/>
+    <w:link w:val="Titre1Car"/>
+    <w:uiPriority w:val="9"/>
+    <w:qFormat/>
+    <w:rsid w:val="009D6BAD"/>
+    <w:pPr>
+      <w:keepNext/>
+      <w:keepLines/>
+      <w:spacing w:before="360" w:after="240"/>
+      <w:outlineLvl w:val="0"/>
+    </w:pPr>
+    <w:rPr>
+      <w:rFonts w:eastAsiaTheme="majorEastAsia" w:cstheme="majorBidi"/>
+      <w:b/>
+      <w:sz w:val="32"/>
+      <w:szCs w:val="32"/>
+    </w:rPr>
+  </w:style>
+  <w:style w:type="character" w:default="1" w:styleId="Policepardfaut">
+    <w:name w:val="Default Paragraph Font"/>
+    <w:uiPriority w:val="1"/>
+    <w:semiHidden/>
+    <w:unhideWhenUsed/>
+  </w:style>
+  <w:style w:type="table" w:default="1" w:styleId="TableauNormal">
+    <w:name w:val="Normal Table"/>
+    <w:uiPriority w:val="99"/>
+    <w:semiHidden/>
+    <w:unhideWhenUsed/>
+    <w:tblPr>
+      <w:tblInd w:w="0" w:type="dxa"/>
+      <w:tblCellMar>
+        <w:top w:w="0" w:type="dxa"/>
+        <w:left w:w="108" w:type="dxa"/>
+        <w:bottom w:w="0" w:type="dxa"/>
+        <w:right w:w="108" w:type="dxa"/>
+      </w:tblCellMar>
+    </w:tblPr>
+  </w:style>
+  <w:style w:type="numbering" w:default="1" w:styleId="Aucuneliste">
+    <w:name w:val="No List"/>
+    <w:uiPriority w:val="99"/>
+    <w:semiHidden/>
+    <w:unhideWhenUsed/>
+  </w:style>
+  <w:style w:type="paragraph" w:styleId="Textedebulles">
+    <w:name w:val="Balloon Text"/>
+    <w:basedOn w:val="Normal"/>
+    <w:link w:val="TextedebullesCar"/>
+    <w:uiPriority w:val="99"/>
+    <w:semiHidden/>
+    <w:unhideWhenUsed/>
+    <w:rsid w:val="00E36CE7"/>
+    <w:pPr>
+      <w:spacing w:after="0"/>
+    </w:pPr>
+    <w:rPr>
+      <w:rFonts w:ascii="Segoe UI" w:hAnsi="Segoe UI" w:cs="Segoe UI"/>
+      <w:sz w:val="18"/>
+      <w:szCs w:val="18"/>
+    </w:rPr>
+  </w:style>
+  <w:style w:type="character" w:customStyle="1" w:styleId="TextedebullesCar">
+    <w:name w:val="Texte de bulles Car"/>
+    <w:basedOn w:val="Policepardfaut"/>
+    <w:link w:val="Textedebulles"/>
+    <w:uiPriority w:val="99"/>
+    <w:semiHidden/>
+    <w:rsid w:val="00E36CE7"/>
+    <w:rPr>
+      <w:rFonts w:ascii="Segoe UI" w:hAnsi="Segoe UI" w:cs="Segoe UI"/>
+      <w:sz w:val="18"/>
+      <w:szCs w:val="18"/>
+    </w:rPr>
+  </w:style>
+  <w:style w:type="character" w:customStyle="1" w:styleId="Titre1Car">
+    <w:name w:val="Titre 1 Car"/>
+    <w:basedOn w:val="Policepardfaut"/>
+    <w:link w:val="Titre1"/>
+    <w:uiPriority w:val="9"/>
+    <w:rsid w:val="009D6BAD"/>
+    <w:rPr>
+      <w:rFonts w:ascii="Cambria" w:eastAsiaTheme="majorEastAsia" w:hAnsi="Cambria" w:cstheme="majorBidi"/>
+      <w:b/>
+      <w:sz w:val="32"/>
+      <w:szCs w:val="32"/>
+    </w:rPr>
+  </w:style>
+  <w:style w:type="character" w:styleId="Lienhypertexte">
+    <w:name w:val="Hyperlink"/>
+    <w:basedOn w:val="Policepardfaut"/>
+    <w:uiPriority w:val="99"/>
+    <w:semiHidden/>
+    <w:unhideWhenUsed/>
+    <w:rsid w:val="0094584F"/>
+    <w:rPr>
+      <w:color w:val="0000FF"/>
+      <w:u w:val="single"/>
+    </w:rPr>
+  </w:style>
+  <w:style w:type="paragraph" w:styleId="Paragraphedeliste">
+    <w:name w:val="List Paragraph"/>
+    <w:basedOn w:val="Normal"/>
+    <w:uiPriority w:val="34"/>
+    <w:qFormat/>
+    <w:rsid w:val="00DF5A8D"/>
+    <w:pPr>
+      <w:ind w:left="720"/>
+      <w:contextualSpacing/>
+    </w:pPr>
+  </w:style>
+</w:styles>
+</file>
+
+<file path=word/stylesWithEffects.xml><?xml version="1.0" encoding="utf-8"?>
+<w:styles xmlns:wpc="http://schemas.microsoft.com/office/word/2010/wordprocessingCanvas" xmlns:mc="http://schemas.openxmlformats.org/markup-compatibility/2006" xmlns:o="urn:schemas-microsoft-com:office:office" xmlns:r="http://schemas.openxmlformats.org/officeDocument/2006/relationships" xmlns:m="http://schemas.openxmlformats.org/officeDocument/2006/math" xmlns:v="urn:schemas-microsoft-com:vml" xmlns:wp14="http://schemas.microsoft.com/office/word/2010/wordprocessingDrawing" xmlns:wp="http://schemas.openxmlformats.org/drawingml/2006/wordprocessingDrawing" xmlns:w10="urn:schemas-microsoft-com:office:word" xmlns:w="http://schemas.openxmlformats.org/wordprocessingml/2006/main" xmlns:w14="http://schemas.microsoft.com/office/word/2010/wordml" xmlns:wpg="http://schemas.microsoft.com/office/word/2010/wordprocessingGroup" xmlns:wpi="http://schemas.microsoft.com/office/word/2010/wordprocessingInk" xmlns:wne="http://schemas.microsoft.com/office/word/2006/wordml" xmlns:wps="http://schemas.microsoft.com/office/word/2010/wordprocessingShape" mc:Ignorable="w14 wp14">
+  <w:docDefaults>
+    <w:rPrDefault>
+      <w:rPr>
+        <w:rFonts w:asciiTheme="minorHAnsi" w:eastAsiaTheme="minorHAnsi" w:hAnsiTheme="minorHAnsi" w:cstheme="minorBidi"/>
+        <w:sz w:val="22"/>
+        <w:szCs w:val="22"/>
+        <w:lang w:val="fr-FR" w:eastAsia="en-US" w:bidi="ar-SA"/>
+      </w:rPr>
+    </w:rPrDefault>
+    <w:pPrDefault>
+      <w:pPr>
+        <w:spacing w:after="160" w:line="259" w:lineRule="auto"/>
+      </w:pPr>
+    </w:pPrDefault>
+  </w:docDefaults>
+  <w:latentStyles w:defLockedState="0" w:defUIPriority="99" w:defSemiHidden="1" w:defUnhideWhenUsed="1" w:defQFormat="0" w:count="267">
+    <w:lsdException w:name="Normal" w:semiHidden="0" w:uiPriority="0" w:unhideWhenUsed="0" w:qFormat="1"/>
+    <w:lsdException w:name="heading 1" w:semiHidden="0" w:uiPriority="9" w:unhideWhenUsed="0" w:qFormat="1"/>
+    <w:lsdException w:name="heading 2" w:uiPriority="9" w:qFormat="1"/>
+    <w:lsdException w:name="heading 3" w:uiPriority="9" w:qFormat="1"/>
+    <w:lsdException w:name="heading 4" w:uiPriority="9" w:qFormat="1"/>
+    <w:lsdException w:name="heading 5" w:uiPriority="9" w:qFormat="1"/>
+    <w:lsdException w:name="heading 6" w:uiPriority="9" w:qFormat="1"/>
+    <w:lsdException w:name="heading 7" w:uiPriority="9" w:qFormat="1"/>
+    <w:lsdException w:name="heading 8" w:uiPriority="9" w:qFormat="1"/>
+    <w:lsdException w:name="heading 9" w:uiPriority="9" w:qFormat="1"/>
+    <w:lsdException w:name="toc 1" w:uiPriority="39"/>
+    <w:lsdException w:name="toc 2" w:uiPriority="39"/>
+    <w:lsdException w:name="toc 3" w:uiPriority="39"/>
+    <w:lsdException w:name="toc 4" w:uiPriority="39"/>
+    <w:lsdException w:name="toc 5" w:uiPriority="39"/>
+    <w:lsdException w:name="toc 6" w:uiPriority="39"/>
+    <w:lsdException w:name="toc 7" w:uiPriority="39"/>
+    <w:lsdException w:name="toc 8" w:uiPriority="39"/>
+    <w:lsdException w:name="toc 9" w:uiPriority="39"/>
+    <w:lsdException w:name="caption" w:uiPriority="35" w:qFormat="1"/>
+    <w:lsdException w:name="Title" w:semiHidden="0" w:uiPriority="10" w:unhideWhenUsed="0" w:qFormat="1"/>
+    <w:lsdException w:name="Default Paragraph Font" w:uiPriority="1"/>
+    <w:lsdException w:name="Subtitle" w:semiHidden="0" w:uiPriority="11" w:unhideWhenUsed="0" w:qFormat="1"/>
+    <w:lsdException w:name="Strong" w:semiHidden="0" w:uiPriority="22" w:unhideWhenUsed="0" w:qFormat="1"/>
+    <w:lsdException w:name="Emphasis" w:semiHidden="0" w:uiPriority="20" w:unhideWhenUsed="0" w:qFormat="1"/>
+    <w:lsdException w:name="Table Grid" w:uiPriority="39"/>
+    <w:lsdException w:name="Placeholder Text" w:unhideWhenUsed="0"/>
+    <w:lsdException w:name="No Spacing" w:semiHidden="0" w:uiPriority="1" w:unhideWhenUsed="0" w:qFormat="1"/>
+    <w:lsdException w:name="Light Shading" w:semiHidden="0" w:uiPriority="60" w:unhideWhenUsed="0"/>
+    <w:lsdException w:name="Light List" w:semiHidden="0" w:uiPriority="61" w:unhideWhenUsed="0"/>
+    <w:lsdException w:name="Light Grid" w:semiHidden="0" w:uiPriority="62" w:unhideWhenUsed="0"/>
+    <w:lsdException w:name="Medium Shading 1" w:semiHidden="0" w:uiPriority="63" w:unhideWhenUsed="0"/>
+    <w:lsdException w:name="Medium Shading 2" w:semiHidden="0" w:uiPriority="64" w:unhideWhenUsed="0"/>
+    <w:lsdException w:name="Medium List 1" w:semiHidden="0" w:uiPriority="65" w:unhideWhenUsed="0"/>
+    <w:lsdException w:name="Medium List 2" w:semiHidden="0" w:uiPriority="66" w:unhideWhenUsed="0"/>
+    <w:lsdException w:name="Medium Grid 1" w:semiHidden="0" w:uiPriority="67" w:unhideWhenUsed="0"/>
+    <w:lsdException w:name="Medium Grid 2" w:semiHidden="0" w:uiPriority="68" w:unhideWhenUsed="0"/>
+    <w:lsdException w:name="Medium Grid 3" w:semiHidden="0" w:uiPriority="69" w:unhideWhenUsed="0"/>
+    <w:lsdException w:name="Dark List" w:semiHidden="0" w:uiPriority="70" w:unhideWhenUsed="0"/>
+    <w:lsdException w:name="Colorful Shading" w:semiHidden="0" w:uiPriority="71" w:unhideWhenUsed="0"/>
+    <w:lsdException w:name="Colorful List" w:semiHidden="0" w:uiPriority="72" w:unhideWhenUsed="0"/>
+    <w:lsdException w:name="Colorful Grid" w:semiHidden="0" w:uiPriority="73" w:unhideWhenUsed="0"/>
+    <w:lsdException w:name="Light Shading Accent 1" w:semiHidden="0" w:uiPriority="60" w:unhideWhenUsed="0"/>
+    <w:lsdException w:name="Light List Accent 1" w:semiHidden="0" w:uiPriority="61" w:unhideWhenUsed="0"/>
+    <w:lsdException w:name="Light Grid Accent 1" w:semiHidden="0" w:uiPriority="62" w:unhideWhenUsed="0"/>
+    <w:lsdException w:name="Medium Shading 1 Accent 1" w:semiHidden="0" w:uiPriority="63" w:unhideWhenUsed="0"/>
+    <w:lsdException w:name="Medium Shading 2 Accent 1" w:semiHidden="0" w:uiPriority="64" w:unhideWhenUsed="0"/>
+    <w:lsdException w:name="Medium List 1 Accent 1" w:semiHidden="0" w:uiPriority="65" w:unhideWhenUsed="0"/>
+    <w:lsdException w:name="Revision" w:unhideWhenUsed="0"/>
+    <w:lsdException w:name="List Paragraph" w:semiHidden="0" w:uiPriority="34" w:unhideWhenUsed="0" w:qFormat="1"/>
+    <w:lsdException w:name="Quote" w:semiHidden="0" w:uiPriority="29" w:unhideWhenUsed="0" w:qFormat="1"/>
+    <w:lsdException w:name="Intense Quote" w:semiHidden="0" w:uiPriority="30" w:unhideWhenUsed="0" w:qFormat="1"/>
+    <w:lsdException w:name="Medium List 2 Accent 1" w:semiHidden="0" w:uiPriority="66" w:unhideWhenUsed="0"/>
+    <w:lsdException w:name="Medium Grid 1 Accent 1" w:semiHidden="0" w:uiPriority="67" w:unhideWhenUsed="0"/>
+    <w:lsdException w:name="Medium Grid 2 Accent 1" w:semiHidden="0" w:uiPriority="68" w:unhideWhenUsed="0"/>
+    <w:lsdException w:name="Medium Grid 3 Accent 1" w:semiHidden="0" w:uiPriority="69" w:unhideWhenUsed="0"/>
+    <w:lsdException w:name="Dark List Accent 1" w:semiHidden="0" w:uiPriority="70" w:unhideWhenUsed="0"/>
+    <w:lsdException w:name="Colorful Shading Accent 1" w:semiHidden="0" w:uiPriority="71" w:unhideWhenUsed="0"/>
+    <w:lsdException w:name="Colorful List Accent 1" w:semiHidden="0" w:uiPriority="72" w:unhideWhenUsed="0"/>
+    <w:lsdException w:name="Colorful Grid Accent 1" w:semiHidden="0" w:uiPriority="73" w:unhideWhenUsed="0"/>
+    <w:lsdException w:name="Light Shading Accent 2" w:semiHidden="0" w:uiPriority="60" w:unhideWhenUsed="0"/>
+    <w:lsdException w:name="Light List Accent 2" w:semiHidden="0" w:uiPriority="61" w:unhideWhenUsed="0"/>
+    <w:lsdException w:name="Light Grid Accent 2" w:semiHidden="0" w:uiPriority="62" w:unhideWhenUsed="0"/>
+    <w:lsdException w:name="Medium Shading 1 Accent 2" w:semiHidden="0" w:uiPriority="63" w:unhideWhenUsed="0"/>
+    <w:lsdException w:name="Medium Shading 2 Accent 2" w:semiHidden="0" w:uiPriority="64" w:unhideWhenUsed="0"/>
+    <w:lsdException w:name="Medium List 1 Accent 2" w:semiHidden="0" w:uiPriority="65" w:unhideWhenUsed="0"/>
+    <w:lsdException w:name="Medium List 2 Accent 2" w:semiHidden="0" w:uiPriority="66" w:unhideWhenUsed="0"/>
+    <w:lsdException w:name="Medium Grid 1 Accent 2" w:semiHidden="0" w:uiPriority="67" w:unhideWhenUsed="0"/>
+    <w:lsdException w:name="Medium Grid 2 Accent 2" w:semiHidden="0" w:uiPriority="68" w:unhideWhenUsed="0"/>
+    <w:lsdException w:name="Medium Grid 3 Accent 2" w:semiHidden="0" w:uiPriority="69" w:unhideWhenUsed="0"/>
+    <w:lsdException w:name="Dark List Accent 2" w:semiHidden="0" w:uiPriority="70" w:unhideWhenUsed="0"/>
+    <w:lsdException w:name="Colorful Shading Accent 2" w:semiHidden="0" w:uiPriority="71" w:unhideWhenUsed="0"/>
+    <w:lsdException w:name="Colorful List Accent 2" w:semiHidden="0" w:uiPriority="72" w:unhideWhenUsed="0"/>
+    <w:lsdException w:name="Colorful Grid Accent 2" w:semiHidden="0" w:uiPriority="73" w:unhideWhenUsed="0"/>
+    <w:lsdException w:name="Light Shading Accent 3" w:semiHidden="0" w:uiPriority="60" w:unhideWhenUsed="0"/>
+    <w:lsdException w:name="Light List Accent 3" w:semiHidden="0" w:uiPriority="61" w:unhideWhenUsed="0"/>
+    <w:lsdException w:name="Light Grid Accent 3" w:semiHidden="0" w:uiPriority="62" w:unhideWhenUsed="0"/>
+    <w:lsdException w:name="Medium Shading 1 Accent 3" w:semiHidden="0" w:uiPriority="63" w:unhideWhenUsed="0"/>
+    <w:lsdException w:name="Medium Shading 2 Accent 3" w:semiHidden="0" w:uiPriority="64" w:unhideWhenUsed="0"/>
+    <w:lsdException w:name="Medium List 1 Accent 3" w:semiHidden="0" w:uiPriority="65" w:unhideWhenUsed="0"/>
+    <w:lsdException w:name="Medium List 2 Accent 3" w:semiHidden="0" w:uiPriority="66" w:unhideWhenUsed="0"/>
+    <w:lsdException w:name="Medium Grid 1 Accent 3" w:semiHidden="0" w:uiPriority="67" w:unhideWhenUsed="0"/>
+    <w:lsdException w:name="Medium Grid 2 Accent 3" w:semiHidden="0" w:uiPriority="68" w:unhideWhenUsed="0"/>
+    <w:lsdException w:name="Medium Grid 3 Accent 3" w:semiHidden="0" w:uiPriority="69" w:unhideWhenUsed="0"/>
+    <w:lsdException w:name="Dark List Accent 3" w:semiHidden="0" w:uiPriority="70" w:unhideWhenUsed="0"/>
+    <w:lsdException w:name="Colorful Shading Accent 3" w:semiHidden="0" w:uiPriority="71" w:unhideWhenUsed="0"/>
+    <w:lsdException w:name="Colorful List Accent 3" w:semiHidden="0" w:uiPriority="72" w:unhideWhenUsed="0"/>
+    <w:lsdException w:name="Colorful Grid Accent 3" w:semiHidden="0" w:uiPriority="73" w:unhideWhenUsed="0"/>
+    <w:lsdException w:name="Light Shading Accent 4" w:semiHidden="0" w:uiPriority="60" w:unhideWhenUsed="0"/>
+    <w:lsdException w:name="Light List Accent 4" w:semiHidden="0" w:uiPriority="61" w:unhideWhenUsed="0"/>
+    <w:lsdException w:name="Light Grid Accent 4" w:semiHidden="0" w:uiPriority="62" w:unhideWhenUsed="0"/>
+    <w:lsdException w:name="Medium Shading 1 Accent 4" w:semiHidden="0" w:uiPriority="63" w:unhideWhenUsed="0"/>
+    <w:lsdException w:name="Medium Shading 2 Accent 4" w:semiHidden="0" w:uiPriority="64" w:unhideWhenUsed="0"/>
+    <w:lsdException w:name="Medium List 1 Accent 4" w:semiHidden="0" w:uiPriority="65" w:unhideWhenUsed="0"/>
+    <w:lsdException w:name="Medium List 2 Accent 4" w:semiHidden="0" w:uiPriority="66" w:unhideWhenUsed="0"/>
+    <w:lsdException w:name="Medium Grid 1 Accent 4" w:semiHidden="0" w:uiPriority="67" w:unhideWhenUsed="0"/>
+    <w:lsdException w:name="Medium Grid 2 Accent 4" w:semiHidden="0" w:uiPriority="68" w:unhideWhenUsed="0"/>
+    <w:lsdException w:name="Medium Grid 3 Accent 4" w:semiHidden="0" w:uiPriority="69" w:unhideWhenUsed="0"/>
+    <w:lsdException w:name="Dark List Accent 4" w:semiHidden="0" w:uiPriority="70" w:unhideWhenUsed="0"/>
+    <w:lsdException w:name="Colorful Shading Accent 4" w:semiHidden="0" w:uiPriority="71" w:unhideWhenUsed="0"/>
+    <w:lsdException w:name="Colorful List Accent 4" w:semiHidden="0" w:uiPriority="72" w:unhideWhenUsed="0"/>
+    <w:lsdException w:name="Colorful Grid Accent 4" w:semiHidden="0" w:uiPriority="73" w:unhideWhenUsed="0"/>
+    <w:lsdException w:name="Light Shading Accent 5" w:semiHidden="0" w:uiPriority="60" w:unhideWhenUsed="0"/>
+    <w:lsdException w:name="Light List Accent 5" w:semiHidden="0" w:uiPriority="61" w:unhideWhenUsed="0"/>
+    <w:lsdException w:name="Light Grid Accent 5" w:semiHidden="0" w:uiPriority="62" w:unhideWhenUsed="0"/>
+    <w:lsdException w:name="Medium Shading 1 Accent 5" w:semiHidden="0" w:uiPriority="63" w:unhideWhenUsed="0"/>
+    <w:lsdException w:name="Medium Shading 2 Accent 5" w:semiHidden="0" w:uiPriority="64" w:unhideWhenUsed="0"/>
+    <w:lsdException w:name="Medium List 1 Accent 5" w:semiHidden="0" w:uiPriority="65" w:unhideWhenUsed="0"/>
+    <w:lsdException w:name="Medium List 2 Accent 5" w:semiHidden="0" w:uiPriority="66" w:unhideWhenUsed="0"/>
+    <w:lsdException w:name="Medium Grid 1 Accent 5" w:semiHidden="0" w:uiPriority="67" w:unhideWhenUsed="0"/>
+    <w:lsdException w:name="Medium Grid 2 Accent 5" w:semiHidden="0" w:uiPriority="68" w:unhideWhenUsed="0"/>
+    <w:lsdException w:name="Medium Grid 3 Accent 5" w:semiHidden="0" w:uiPriority="69" w:unhideWhenUsed="0"/>
+    <w:lsdException w:name="Dark List Accent 5" w:semiHidden="0" w:uiPriority="70" w:unhideWhenUsed="0"/>
+    <w:lsdException w:name="Colorful Shading Accent 5" w:semiHidden="0" w:uiPriority="71" w:unhideWhenUsed="0"/>
+    <w:lsdException w:name="Colorful List Accent 5" w:semiHidden="0" w:uiPriority="72" w:unhideWhenUsed="0"/>
+    <w:lsdException w:name="Colorful Grid Accent 5" w:semiHidden="0" w:uiPriority="73" w:unhideWhenUsed="0"/>
+    <w:lsdException w:name="Light Shading Accent 6" w:semiHidden="0" w:uiPriority="60" w:unhideWhenUsed="0"/>
+    <w:lsdException w:name="Light List Accent 6" w:semiHidden="0" w:uiPriority="61" w:unhideWhenUsed="0"/>
+    <w:lsdException w:name="Light Grid Accent 6" w:semiHidden="0" w:uiPriority="62" w:unhideWhenUsed="0"/>
+    <w:lsdException w:name="Medium Shading 1 Accent 6" w:semiHidden="0" w:uiPriority="63" w:unhideWhenUsed="0"/>
+    <w:lsdException w:name="Medium Shading 2 Accent 6" w:semiHidden="0" w:uiPriority="64" w:unhideWhenUsed="0"/>
+    <w:lsdException w:name="Medium List 1 Accent 6" w:semiHidden="0" w:uiPriority="65" w:unhideWhenUsed="0"/>
+    <w:lsdException w:name="Medium List 2 Accent 6" w:semiHidden="0" w:uiPriority="66" w:unhideWhenUsed="0"/>
+    <w:lsdException w:name="Medium Grid 1 Accent 6" w:semiHidden="0" w:uiPriority="67" w:unhideWhenUsed="0"/>
+    <w:lsdException w:name="Medium Grid 2 Accent 6" w:semiHidden="0" w:uiPriority="68" w:unhideWhenUsed="0"/>
+    <w:lsdException w:name="Medium Grid 3 Accent 6" w:semiHidden="0" w:uiPriority="69" w:unhideWhenUsed="0"/>
+    <w:lsdException w:name="Dark List Accent 6" w:semiHidden="0" w:uiPriority="70" w:unhideWhenUsed="0"/>
+    <w:lsdException w:name="Colorful Shading Accent 6" w:semiHidden="0" w:uiPriority="71" w:unhideWhenUsed="0"/>
+    <w:lsdException w:name="Colorful List Accent 6" w:semiHidden="0" w:uiPriority="72" w:unhideWhenUsed="0"/>
+    <w:lsdException w:name="Colorful Grid Accent 6" w:semiHidden="0" w:uiPriority="73" w:unhideWhenUsed="0"/>
+    <w:lsdException w:name="Subtle Emphasis" w:semiHidden="0" w:uiPriority="19" w:unhideWhenUsed="0" w:qFormat="1"/>
+    <w:lsdException w:name="Intense Emphasis" w:semiHidden="0" w:uiPriority="21" w:unhideWhenUsed="0" w:qFormat="1"/>
+    <w:lsdException w:name="Subtle Reference" w:semiHidden="0" w:uiPriority="31" w:unhideWhenUsed="0" w:qFormat="1"/>
+    <w:lsdException w:name="Intense Reference" w:semiHidden="0" w:uiPriority="32" w:unhideWhenUsed="0" w:qFormat="1"/>
+    <w:lsdException w:name="Book Title" w:semiHidden="0" w:uiPriority="33" w:unhideWhenUsed="0" w:qFormat="1"/>
+    <w:lsdException w:name="Bibliography" w:uiPriority="37"/>
+    <w:lsdException w:name="TOC Heading" w:uiPriority="39" w:qFormat="1"/>
   </w:latentStyles>
   <w:style w:type="paragraph" w:default="1" w:styleId="Normal">
     <w:name w:val="Normal"/>
@@ -4934,7 +5064,7 @@
   <a:extraClrSchemeLst/>
   <a:extLst>
     <a:ext uri="{05A4C25C-085E-4340-85A3-A5531E510DB2}">
-      <thm15:themeFamily xmlns:thm15="http://schemas.microsoft.com/office/thememl/2012/main" name="Office Theme" id="{62F939B6-93AF-4DB8-9C6B-D6C7DFDC589F}" vid="{4A3C46E8-61CC-4603-A589-7422A47A8E4A}"/>
+      <thm15:themeFamily xmlns:thm15="http://schemas.microsoft.com/office/thememl/2012/main" xmlns="" name="Office Theme" id="{62F939B6-93AF-4DB8-9C6B-D6C7DFDC589F}" vid="{4A3C46E8-61CC-4603-A589-7422A47A8E4A}"/>
     </a:ext>
   </a:extLst>
 </a:theme>

</xml_diff>